<commit_message>
[add] learn (note files)
</commit_message>
<xml_diff>
--- a/note.docx
+++ b/note.docx
@@ -1621,14 +1621,1006 @@
       <w:pPr>
         <w:bidi/>
         <w:rPr>
-          <w:rFonts w:ascii="Vazir" w:hAnsi="Vazir" w:cs="Vazir"/>
-          <w:sz w:val="28"/>
-          <w:szCs w:val="28"/>
-          <w:lang w:bidi="fa-IR"/>
-        </w:rPr>
-      </w:pPr>
+          <w:rFonts w:ascii="Vazir" w:hAnsi="Vazir" w:cs="Vazir" w:hint="cs"/>
+          <w:sz w:val="28"/>
+          <w:szCs w:val="28"/>
+          <w:rtl/>
+          <w:lang w:bidi="fa-IR"/>
+        </w:rPr>
+      </w:pPr>
+      <w:r>
+        <w:rPr>
+          <w:rFonts w:ascii="Vazir" w:hAnsi="Vazir" w:cs="Vazir" w:hint="cs"/>
+          <w:b/>
+          <w:bCs/>
+          <w:sz w:val="28"/>
+          <w:szCs w:val="28"/>
+          <w:rtl/>
+          <w:lang w:bidi="fa-IR"/>
+        </w:rPr>
+        <w:lastRenderedPageBreak/>
+        <w:t xml:space="preserve">مفهوم </w:t>
+      </w:r>
+      <w:r>
+        <w:rPr>
+          <w:rFonts w:ascii="Vazir" w:hAnsi="Vazir" w:cs="Vazir"/>
+          <w:b/>
+          <w:bCs/>
+          <w:sz w:val="28"/>
+          <w:szCs w:val="28"/>
+          <w:lang w:bidi="fa-IR"/>
+        </w:rPr>
+        <w:t xml:space="preserve">Inter-Process Communication </w:t>
+      </w:r>
+      <w:r>
+        <w:rPr>
+          <w:rFonts w:ascii="Vazir" w:hAnsi="Vazir" w:cs="Vazir" w:hint="cs"/>
+          <w:sz w:val="28"/>
+          <w:szCs w:val="28"/>
+          <w:rtl/>
+          <w:lang w:bidi="fa-IR"/>
+        </w:rPr>
+        <w:t xml:space="preserve"> به اختصار </w:t>
+      </w:r>
+      <w:r>
+        <w:rPr>
+          <w:rFonts w:ascii="Vazir" w:hAnsi="Vazir" w:cs="Vazir"/>
+          <w:sz w:val="28"/>
+          <w:szCs w:val="28"/>
+          <w:lang w:bidi="fa-IR"/>
+        </w:rPr>
+        <w:t>IPC</w:t>
+      </w:r>
+      <w:r>
+        <w:rPr>
+          <w:rFonts w:ascii="Vazir" w:hAnsi="Vazir" w:cs="Vazir"/>
+          <w:sz w:val="28"/>
+          <w:szCs w:val="28"/>
+          <w:lang w:bidi="fa-IR"/>
+        </w:rPr>
+        <w:t xml:space="preserve"> </w:t>
+      </w:r>
+      <w:r>
+        <w:rPr>
+          <w:rFonts w:ascii="Vazir" w:hAnsi="Vazir" w:cs="Vazir" w:hint="cs"/>
+          <w:sz w:val="28"/>
+          <w:szCs w:val="28"/>
+          <w:rtl/>
+          <w:lang w:bidi="fa-IR"/>
+        </w:rPr>
+        <w:t xml:space="preserve"> به معنای لغوی ارتباط پردازشی داخلی .</w:t>
+      </w:r>
+    </w:p>
+    <w:p>
+      <w:pPr>
+        <w:pStyle w:val="ListParagraph"/>
+        <w:numPr>
+          <w:ilvl w:val="0"/>
+          <w:numId w:val="4"/>
+        </w:numPr>
+        <w:bidi/>
+        <w:rPr>
+          <w:rFonts w:ascii="Vazir" w:hAnsi="Vazir" w:cs="Vazir"/>
+          <w:sz w:val="28"/>
+          <w:szCs w:val="28"/>
+          <w:lang w:bidi="fa-IR"/>
+        </w:rPr>
+      </w:pPr>
+      <w:r>
+        <w:rPr>
+          <w:rFonts w:ascii="Vazir" w:hAnsi="Vazir" w:cs="Vazir" w:hint="cs"/>
+          <w:sz w:val="28"/>
+          <w:szCs w:val="28"/>
+          <w:rtl/>
+          <w:lang w:bidi="fa-IR"/>
+        </w:rPr>
+        <w:t xml:space="preserve">اگر در الکترون بخواهیم یک ارتباط بین </w:t>
+      </w:r>
+      <w:r>
+        <w:rPr>
+          <w:rFonts w:ascii="Vazir" w:hAnsi="Vazir" w:cs="Vazir"/>
+          <w:sz w:val="28"/>
+          <w:szCs w:val="28"/>
+          <w:lang w:bidi="fa-IR"/>
+        </w:rPr>
+        <w:t>main</w:t>
+      </w:r>
+      <w:r>
+        <w:rPr>
+          <w:rFonts w:ascii="Vazir" w:hAnsi="Vazir" w:cs="Vazir"/>
+          <w:sz w:val="28"/>
+          <w:szCs w:val="28"/>
+          <w:lang w:bidi="fa-IR"/>
+        </w:rPr>
+        <w:t xml:space="preserve"> process</w:t>
+      </w:r>
+      <w:r>
+        <w:rPr>
+          <w:rFonts w:ascii="Vazir" w:hAnsi="Vazir" w:cs="Vazir"/>
+          <w:sz w:val="28"/>
+          <w:szCs w:val="28"/>
+          <w:lang w:bidi="fa-IR"/>
+        </w:rPr>
+        <w:t xml:space="preserve"> </w:t>
+      </w:r>
+      <w:r>
+        <w:rPr>
+          <w:rFonts w:ascii="Vazir" w:hAnsi="Vazir" w:cs="Vazir" w:hint="cs"/>
+          <w:sz w:val="28"/>
+          <w:szCs w:val="28"/>
+          <w:rtl/>
+          <w:lang w:bidi="fa-IR"/>
+        </w:rPr>
+        <w:t xml:space="preserve"> </w:t>
+      </w:r>
+      <w:r>
+        <w:rPr>
+          <w:rFonts w:ascii="Vazir" w:hAnsi="Vazir" w:cs="Vazir" w:hint="cs"/>
+          <w:sz w:val="28"/>
+          <w:szCs w:val="28"/>
+          <w:rtl/>
+          <w:lang w:bidi="fa-IR"/>
+        </w:rPr>
+        <w:t xml:space="preserve">و </w:t>
+      </w:r>
+      <w:r>
+        <w:rPr>
+          <w:rFonts w:ascii="Vazir" w:hAnsi="Vazir" w:cs="Vazir"/>
+          <w:sz w:val="28"/>
+          <w:szCs w:val="28"/>
+          <w:lang w:bidi="fa-IR"/>
+        </w:rPr>
+        <w:t>renderer</w:t>
+      </w:r>
+      <w:r>
+        <w:rPr>
+          <w:rFonts w:ascii="Vazir" w:hAnsi="Vazir" w:cs="Vazir"/>
+          <w:sz w:val="28"/>
+          <w:szCs w:val="28"/>
+          <w:lang w:bidi="fa-IR"/>
+        </w:rPr>
+        <w:t xml:space="preserve"> process</w:t>
+      </w:r>
+      <w:r>
+        <w:rPr>
+          <w:rFonts w:ascii="Vazir" w:hAnsi="Vazir" w:cs="Vazir"/>
+          <w:sz w:val="28"/>
+          <w:szCs w:val="28"/>
+          <w:lang w:bidi="fa-IR"/>
+        </w:rPr>
+        <w:t xml:space="preserve"> </w:t>
+      </w:r>
+      <w:r>
+        <w:rPr>
+          <w:rFonts w:ascii="Vazir" w:hAnsi="Vazir" w:cs="Vazir" w:hint="cs"/>
+          <w:sz w:val="28"/>
+          <w:szCs w:val="28"/>
+          <w:rtl/>
+          <w:lang w:bidi="fa-IR"/>
+        </w:rPr>
+        <w:t xml:space="preserve"> ایجاد کنیم </w:t>
+      </w:r>
+      <w:r>
+        <w:rPr>
+          <w:rFonts w:ascii="Vazir" w:hAnsi="Vazir" w:cs="Vazir" w:hint="cs"/>
+          <w:sz w:val="28"/>
+          <w:szCs w:val="28"/>
+          <w:rtl/>
+          <w:lang w:bidi="fa-IR"/>
+        </w:rPr>
+        <w:t xml:space="preserve">باید از مفهوم </w:t>
+      </w:r>
+      <w:r>
+        <w:rPr>
+          <w:rFonts w:ascii="Vazir" w:hAnsi="Vazir" w:cs="Vazir"/>
+          <w:sz w:val="28"/>
+          <w:szCs w:val="28"/>
+          <w:lang w:bidi="fa-IR"/>
+        </w:rPr>
+        <w:t xml:space="preserve">IPC </w:t>
+      </w:r>
+      <w:r>
+        <w:rPr>
+          <w:rFonts w:ascii="Vazir" w:hAnsi="Vazir" w:cs="Vazir" w:hint="cs"/>
+          <w:sz w:val="28"/>
+          <w:szCs w:val="28"/>
+          <w:rtl/>
+          <w:lang w:bidi="fa-IR"/>
+        </w:rPr>
+        <w:t xml:space="preserve"> استفاده کنیم.</w:t>
+      </w:r>
+    </w:p>
+    <w:p>
+      <w:pPr>
+        <w:bidi/>
+        <w:rPr>
+          <w:rFonts w:ascii="Vazir" w:hAnsi="Vazir" w:cs="Vazir"/>
+          <w:sz w:val="28"/>
+          <w:szCs w:val="28"/>
+          <w:rtl/>
+          <w:lang w:bidi="fa-IR"/>
+        </w:rPr>
+      </w:pPr>
+      <w:r>
+        <w:rPr>
+          <w:rFonts w:ascii="Vazir" w:hAnsi="Vazir" w:cs="Vazir" w:hint="cs"/>
+          <w:b/>
+          <w:bCs/>
+          <w:sz w:val="28"/>
+          <w:szCs w:val="28"/>
+          <w:rtl/>
+          <w:lang w:bidi="fa-IR"/>
+        </w:rPr>
+        <w:t xml:space="preserve">ماژول </w:t>
+      </w:r>
+      <w:r>
+        <w:rPr>
+          <w:rFonts w:ascii="Vazir" w:hAnsi="Vazir" w:cs="Vazir"/>
+          <w:b/>
+          <w:bCs/>
+          <w:sz w:val="28"/>
+          <w:szCs w:val="28"/>
+          <w:lang w:bidi="fa-IR"/>
+        </w:rPr>
+        <w:t xml:space="preserve"> ipcRenderer</w:t>
+      </w:r>
+      <w:r>
+        <w:rPr>
+          <w:rFonts w:ascii="Vazir" w:hAnsi="Vazir" w:cs="Vazir"/>
+          <w:sz w:val="28"/>
+          <w:szCs w:val="28"/>
+          <w:lang w:bidi="fa-IR"/>
+        </w:rPr>
+        <w:t xml:space="preserve"> </w:t>
+      </w:r>
+      <w:r>
+        <w:rPr>
+          <w:rFonts w:ascii="Vazir" w:hAnsi="Vazir" w:cs="Vazir" w:hint="cs"/>
+          <w:sz w:val="28"/>
+          <w:szCs w:val="28"/>
+          <w:rtl/>
+          <w:lang w:bidi="fa-IR"/>
+        </w:rPr>
+        <w:t xml:space="preserve"> بحث رندر کردن را ساپورت می کند ، ما می توانیم اطلاعاتی رو از فایل </w:t>
+      </w:r>
+      <w:r>
+        <w:rPr>
+          <w:rFonts w:ascii="Vazir" w:hAnsi="Vazir" w:cs="Vazir"/>
+          <w:sz w:val="28"/>
+          <w:szCs w:val="28"/>
+          <w:lang w:bidi="fa-IR"/>
+        </w:rPr>
+        <w:t xml:space="preserve">Main </w:t>
+      </w:r>
+      <w:r>
+        <w:rPr>
+          <w:rFonts w:ascii="Vazir" w:hAnsi="Vazir" w:cs="Vazir" w:hint="cs"/>
+          <w:sz w:val="28"/>
+          <w:szCs w:val="28"/>
+          <w:rtl/>
+          <w:lang w:bidi="fa-IR"/>
+        </w:rPr>
+        <w:t xml:space="preserve"> ارسال کنیم و به وسیله این ماژول در فایل </w:t>
+      </w:r>
+      <w:r>
+        <w:rPr>
+          <w:rFonts w:ascii="Vazir" w:hAnsi="Vazir" w:cs="Vazir"/>
+          <w:sz w:val="28"/>
+          <w:szCs w:val="28"/>
+          <w:lang w:bidi="fa-IR"/>
+        </w:rPr>
+        <w:t xml:space="preserve">preload </w:t>
+      </w:r>
+      <w:r>
+        <w:rPr>
+          <w:rFonts w:ascii="Vazir" w:hAnsi="Vazir" w:cs="Vazir" w:hint="cs"/>
+          <w:sz w:val="28"/>
+          <w:szCs w:val="28"/>
+          <w:rtl/>
+          <w:lang w:bidi="fa-IR"/>
+        </w:rPr>
+        <w:t>آن را اطلاعات را دریافت کنیم .</w:t>
+      </w:r>
+    </w:p>
+    <w:p>
+      <w:pPr>
+        <w:bidi/>
+        <w:rPr>
+          <w:rFonts w:ascii="Vazir" w:hAnsi="Vazir" w:cs="Vazir" w:hint="cs"/>
+          <w:sz w:val="28"/>
+          <w:szCs w:val="28"/>
+          <w:rtl/>
+          <w:lang w:bidi="fa-IR"/>
+        </w:rPr>
+      </w:pPr>
+      <w:r>
+        <w:rPr>
+          <w:rFonts w:ascii="Vazir" w:hAnsi="Vazir" w:cs="Vazir" w:hint="cs"/>
+          <w:b/>
+          <w:bCs/>
+          <w:sz w:val="28"/>
+          <w:szCs w:val="28"/>
+          <w:rtl/>
+          <w:lang w:bidi="fa-IR"/>
+        </w:rPr>
+        <w:t xml:space="preserve">ماژول </w:t>
+      </w:r>
+      <w:r>
+        <w:rPr>
+          <w:rFonts w:ascii="Vazir" w:hAnsi="Vazir" w:cs="Vazir"/>
+          <w:b/>
+          <w:bCs/>
+          <w:sz w:val="28"/>
+          <w:szCs w:val="28"/>
+          <w:lang w:bidi="fa-IR"/>
+        </w:rPr>
+        <w:t xml:space="preserve">ipcMain </w:t>
+      </w:r>
+      <w:r>
+        <w:rPr>
+          <w:rFonts w:ascii="Vazir" w:hAnsi="Vazir" w:cs="Vazir" w:hint="cs"/>
+          <w:b/>
+          <w:bCs/>
+          <w:sz w:val="28"/>
+          <w:szCs w:val="28"/>
+          <w:rtl/>
+          <w:lang w:bidi="fa-IR"/>
+        </w:rPr>
+        <w:t xml:space="preserve"> </w:t>
+      </w:r>
+      <w:r>
+        <w:rPr>
+          <w:rFonts w:ascii="Vazir" w:hAnsi="Vazir" w:cs="Vazir" w:hint="cs"/>
+          <w:b/>
+          <w:bCs/>
+          <w:sz w:val="28"/>
+          <w:szCs w:val="28"/>
+          <w:rtl/>
+          <w:lang w:bidi="fa-IR"/>
+        </w:rPr>
+        <w:t>:</w:t>
+      </w:r>
+      <w:r>
+        <w:rPr>
+          <w:rFonts w:ascii="Vazir" w:hAnsi="Vazir" w:cs="Vazir" w:hint="cs"/>
+          <w:sz w:val="28"/>
+          <w:szCs w:val="28"/>
+          <w:rtl/>
+          <w:lang w:bidi="fa-IR"/>
+        </w:rPr>
+        <w:t xml:space="preserve"> </w:t>
+      </w:r>
+      <w:r>
+        <w:rPr>
+          <w:rFonts w:ascii="Vazir" w:hAnsi="Vazir" w:cs="Vazir" w:hint="cs"/>
+          <w:sz w:val="28"/>
+          <w:szCs w:val="28"/>
+          <w:rtl/>
+          <w:lang w:bidi="fa-IR"/>
+        </w:rPr>
+        <w:t xml:space="preserve">از این ماژول هم در فایل </w:t>
+      </w:r>
+      <w:r>
+        <w:rPr>
+          <w:rFonts w:ascii="Vazir" w:hAnsi="Vazir" w:cs="Vazir"/>
+          <w:sz w:val="28"/>
+          <w:szCs w:val="28"/>
+          <w:lang w:bidi="fa-IR"/>
+        </w:rPr>
+        <w:t xml:space="preserve">main </w:t>
+      </w:r>
+      <w:r>
+        <w:rPr>
+          <w:rFonts w:ascii="Vazir" w:hAnsi="Vazir" w:cs="Vazir" w:hint="cs"/>
+          <w:sz w:val="28"/>
+          <w:szCs w:val="28"/>
+          <w:rtl/>
+          <w:lang w:bidi="fa-IR"/>
+        </w:rPr>
+        <w:t xml:space="preserve"> میتوانیم برای تبادل اطلاعات با فایل </w:t>
+      </w:r>
+      <w:r>
+        <w:rPr>
+          <w:rFonts w:ascii="Vazir" w:hAnsi="Vazir" w:cs="Vazir"/>
+          <w:sz w:val="28"/>
+          <w:szCs w:val="28"/>
+          <w:lang w:bidi="fa-IR"/>
+        </w:rPr>
+        <w:t xml:space="preserve">preload </w:t>
+      </w:r>
+      <w:r>
+        <w:rPr>
+          <w:rFonts w:ascii="Vazir" w:hAnsi="Vazir" w:cs="Vazir" w:hint="cs"/>
+          <w:sz w:val="28"/>
+          <w:szCs w:val="28"/>
+          <w:rtl/>
+          <w:lang w:bidi="fa-IR"/>
+        </w:rPr>
+        <w:t xml:space="preserve"> استفاده کنیم .</w:t>
+      </w:r>
+    </w:p>
+    <w:p>
+      <w:pPr>
+        <w:bidi/>
+        <w:rPr>
+          <w:rFonts w:ascii="Vazir" w:hAnsi="Vazir" w:cs="Vazir"/>
+          <w:sz w:val="28"/>
+          <w:szCs w:val="28"/>
+          <w:rtl/>
+          <w:lang w:bidi="fa-IR"/>
+        </w:rPr>
+      </w:pPr>
+      <w:r>
+        <w:rPr>
+          <w:rFonts w:ascii="Vazir" w:hAnsi="Vazir" w:cs="Vazir" w:hint="cs"/>
+          <w:b/>
+          <w:bCs/>
+          <w:sz w:val="28"/>
+          <w:szCs w:val="28"/>
+          <w:rtl/>
+          <w:lang w:bidi="fa-IR"/>
+        </w:rPr>
+        <w:t xml:space="preserve">فایل </w:t>
+      </w:r>
+      <w:r>
+        <w:rPr>
+          <w:rFonts w:ascii="Vazir" w:hAnsi="Vazir" w:cs="Vazir"/>
+          <w:b/>
+          <w:bCs/>
+          <w:sz w:val="28"/>
+          <w:szCs w:val="28"/>
+          <w:lang w:bidi="fa-IR"/>
+        </w:rPr>
+        <w:t>pre</w:t>
+      </w:r>
+      <w:r>
+        <w:rPr>
+          <w:rFonts w:ascii="Vazir" w:hAnsi="Vazir" w:cs="Vazir"/>
+          <w:b/>
+          <w:bCs/>
+          <w:sz w:val="28"/>
+          <w:szCs w:val="28"/>
+          <w:lang w:bidi="fa-IR"/>
+        </w:rPr>
+        <w:t xml:space="preserve">load </w:t>
+      </w:r>
+      <w:r>
+        <w:rPr>
+          <w:rFonts w:ascii="Vazir" w:hAnsi="Vazir" w:cs="Vazir" w:hint="cs"/>
+          <w:b/>
+          <w:bCs/>
+          <w:sz w:val="28"/>
+          <w:szCs w:val="28"/>
+          <w:rtl/>
+          <w:lang w:bidi="fa-IR"/>
+        </w:rPr>
+        <w:t xml:space="preserve"> :</w:t>
+      </w:r>
+      <w:r>
+        <w:rPr>
+          <w:rFonts w:ascii="Vazir" w:hAnsi="Vazir" w:cs="Vazir" w:hint="cs"/>
+          <w:sz w:val="28"/>
+          <w:szCs w:val="28"/>
+          <w:rtl/>
+          <w:lang w:bidi="fa-IR"/>
+        </w:rPr>
+        <w:t xml:space="preserve"> از خصوصیات این فایل این است که همه </w:t>
+      </w:r>
+      <w:r>
+        <w:rPr>
+          <w:rFonts w:ascii="Vazir" w:hAnsi="Vazir" w:cs="Vazir"/>
+          <w:sz w:val="28"/>
+          <w:szCs w:val="28"/>
+          <w:lang w:bidi="fa-IR"/>
+        </w:rPr>
+        <w:t xml:space="preserve">api </w:t>
+      </w:r>
+      <w:r>
+        <w:rPr>
+          <w:rFonts w:ascii="Vazir" w:hAnsi="Vazir" w:cs="Vazir" w:hint="cs"/>
+          <w:sz w:val="28"/>
+          <w:szCs w:val="28"/>
+          <w:rtl/>
+          <w:lang w:bidi="fa-IR"/>
+        </w:rPr>
+        <w:t xml:space="preserve"> مربوط به </w:t>
+      </w:r>
+      <w:r>
+        <w:rPr>
+          <w:rFonts w:ascii="Vazir" w:hAnsi="Vazir" w:cs="Vazir"/>
+          <w:sz w:val="28"/>
+          <w:szCs w:val="28"/>
+          <w:lang w:bidi="fa-IR"/>
+        </w:rPr>
+        <w:t xml:space="preserve"> node js </w:t>
+      </w:r>
+      <w:r>
+        <w:rPr>
+          <w:rFonts w:ascii="Vazir" w:hAnsi="Vazir" w:cs="Vazir" w:hint="cs"/>
+          <w:sz w:val="28"/>
+          <w:szCs w:val="28"/>
+          <w:rtl/>
+          <w:lang w:bidi="fa-IR"/>
+        </w:rPr>
+        <w:t xml:space="preserve"> در فرآیند پیش بارگذاری قابل دسترس است و همینطور تمام افزونه های کرومیوم هم قابل استفاده است .</w:t>
+      </w:r>
+    </w:p>
+    <w:p>
+      <w:pPr>
+        <w:bidi/>
+        <w:rPr>
+          <w:rFonts w:ascii="Vazir" w:hAnsi="Vazir" w:cs="Vazir" w:hint="cs"/>
+          <w:sz w:val="28"/>
+          <w:szCs w:val="28"/>
+          <w:rtl/>
+          <w:lang w:bidi="fa-IR"/>
+        </w:rPr>
+      </w:pPr>
+      <w:r>
+        <w:rPr>
+          <w:rFonts w:ascii="Vazir" w:hAnsi="Vazir" w:cs="Vazir" w:hint="cs"/>
+          <w:sz w:val="28"/>
+          <w:szCs w:val="28"/>
+          <w:rtl/>
+          <w:lang w:bidi="fa-IR"/>
+        </w:rPr>
+        <w:t xml:space="preserve">نحوه کار </w:t>
+      </w:r>
+      <w:r>
+        <w:rPr>
+          <w:rFonts w:ascii="Vazir" w:hAnsi="Vazir" w:cs="Vazir"/>
+          <w:sz w:val="28"/>
+          <w:szCs w:val="28"/>
+          <w:lang w:bidi="fa-IR"/>
+        </w:rPr>
+        <w:t xml:space="preserve">ipc </w:t>
+      </w:r>
+      <w:r>
+        <w:rPr>
+          <w:rFonts w:ascii="Vazir" w:hAnsi="Vazir" w:cs="Vazir" w:hint="cs"/>
+          <w:sz w:val="28"/>
+          <w:szCs w:val="28"/>
+          <w:rtl/>
+          <w:lang w:bidi="fa-IR"/>
+        </w:rPr>
+        <w:t xml:space="preserve"> ها چطوریه : ما برای </w:t>
+      </w:r>
+      <w:r>
+        <w:rPr>
+          <w:rFonts w:ascii="Vazir" w:hAnsi="Vazir" w:cs="Vazir"/>
+          <w:sz w:val="28"/>
+          <w:szCs w:val="28"/>
+          <w:lang w:bidi="fa-IR"/>
+        </w:rPr>
+        <w:t xml:space="preserve">ipc </w:t>
+      </w:r>
+      <w:r>
+        <w:rPr>
+          <w:rFonts w:ascii="Vazir" w:hAnsi="Vazir" w:cs="Vazir" w:hint="cs"/>
+          <w:sz w:val="28"/>
+          <w:szCs w:val="28"/>
+          <w:rtl/>
+          <w:lang w:bidi="fa-IR"/>
+        </w:rPr>
+        <w:t xml:space="preserve"> یک کانال با نام یونیک ایجاد می کنیم و حالا به وسیله </w:t>
+      </w:r>
+      <w:r>
+        <w:rPr>
+          <w:rFonts w:ascii="Vazir" w:hAnsi="Vazir" w:cs="Vazir"/>
+          <w:sz w:val="28"/>
+          <w:szCs w:val="28"/>
+          <w:lang w:bidi="fa-IR"/>
+        </w:rPr>
+        <w:t xml:space="preserve">ipcRenderer </w:t>
+      </w:r>
+      <w:r>
+        <w:rPr>
+          <w:rFonts w:ascii="Vazir" w:hAnsi="Vazir" w:cs="Vazir" w:hint="cs"/>
+          <w:sz w:val="28"/>
+          <w:szCs w:val="28"/>
+          <w:rtl/>
+          <w:lang w:bidi="fa-IR"/>
+        </w:rPr>
+        <w:t xml:space="preserve"> و </w:t>
+      </w:r>
+      <w:r>
+        <w:rPr>
+          <w:rFonts w:ascii="Vazir" w:hAnsi="Vazir" w:cs="Vazir"/>
+          <w:sz w:val="28"/>
+          <w:szCs w:val="28"/>
+          <w:lang w:bidi="fa-IR"/>
+        </w:rPr>
+        <w:t xml:space="preserve">ipcMain </w:t>
+      </w:r>
+      <w:r>
+        <w:rPr>
+          <w:rFonts w:ascii="Vazir" w:hAnsi="Vazir" w:cs="Vazir" w:hint="cs"/>
+          <w:sz w:val="28"/>
+          <w:szCs w:val="28"/>
+          <w:rtl/>
+          <w:lang w:bidi="fa-IR"/>
+        </w:rPr>
+        <w:t xml:space="preserve"> به این کانال گوش می کنیم و هر دیتای را از طریق این کانال ارسال یا دریافت می کنیم و عملیات مورد نظر را اجرا می کنیم .</w:t>
+      </w:r>
+    </w:p>
+    <w:p>
+      <w:pPr>
+        <w:bidi/>
+        <w:rPr>
+          <w:rFonts w:ascii="Vazir" w:hAnsi="Vazir" w:cs="Vazir" w:hint="cs"/>
+          <w:sz w:val="28"/>
+          <w:szCs w:val="28"/>
+          <w:rtl/>
+          <w:lang w:bidi="fa-IR"/>
+        </w:rPr>
+      </w:pPr>
+    </w:p>
+    <w:p>
+      <w:pPr>
+        <w:bidi/>
+        <w:rPr>
+          <w:rFonts w:ascii="Vazir" w:hAnsi="Vazir" w:cs="Vazir" w:hint="cs"/>
+          <w:sz w:val="28"/>
+          <w:szCs w:val="28"/>
+          <w:rtl/>
+          <w:lang w:bidi="fa-IR"/>
+        </w:rPr>
+      </w:pPr>
+      <w:r>
+        <w:rPr>
+          <w:rFonts w:ascii="Vazir" w:hAnsi="Vazir" w:cs="Vazir"/>
+          <w:noProof/>
+          <w:sz w:val="28"/>
+          <w:szCs w:val="28"/>
+        </w:rPr>
+        <w:drawing>
+          <wp:inline distT="0" distB="0" distL="0" distR="0" wp14:anchorId="26769111" wp14:editId="2DA80F92">
+            <wp:extent cx="5943600" cy="1505585"/>
+            <wp:effectExtent l="0" t="0" r="0" b="0"/>
+            <wp:docPr id="2" name="Picture 2"/>
+            <wp:cNvGraphicFramePr>
+              <a:graphicFrameLocks xmlns:a="http://schemas.openxmlformats.org/drawingml/2006/main" noChangeAspect="1"/>
+            </wp:cNvGraphicFramePr>
+            <a:graphic xmlns:a="http://schemas.openxmlformats.org/drawingml/2006/main">
+              <a:graphicData uri="http://schemas.openxmlformats.org/drawingml/2006/picture">
+                <pic:pic xmlns:pic="http://schemas.openxmlformats.org/drawingml/2006/picture">
+                  <pic:nvPicPr>
+                    <pic:cNvPr id="2" name="Screenshot 2024-12-01 003145.png"/>
+                    <pic:cNvPicPr/>
+                  </pic:nvPicPr>
+                  <pic:blipFill>
+                    <a:blip r:embed="rId6">
+                      <a:extLst>
+                        <a:ext uri="{28A0092B-C50C-407E-A947-70E740481C1C}">
+                          <a14:useLocalDpi xmlns:a14="http://schemas.microsoft.com/office/drawing/2010/main" val="0"/>
+                        </a:ext>
+                      </a:extLst>
+                    </a:blip>
+                    <a:stretch>
+                      <a:fillRect/>
+                    </a:stretch>
+                  </pic:blipFill>
+                  <pic:spPr>
+                    <a:xfrm>
+                      <a:off x="0" y="0"/>
+                      <a:ext cx="5943600" cy="1505585"/>
+                    </a:xfrm>
+                    <a:prstGeom prst="rect">
+                      <a:avLst/>
+                    </a:prstGeom>
+                  </pic:spPr>
+                </pic:pic>
+              </a:graphicData>
+            </a:graphic>
+          </wp:inline>
+        </w:drawing>
+      </w:r>
+    </w:p>
+    <w:p>
+      <w:pPr>
+        <w:bidi/>
+        <w:rPr>
+          <w:rFonts w:ascii="Vazir" w:hAnsi="Vazir" w:cs="Vazir"/>
+          <w:sz w:val="28"/>
+          <w:szCs w:val="28"/>
+          <w:rtl/>
+          <w:lang w:bidi="fa-IR"/>
+        </w:rPr>
+      </w:pPr>
+      <w:r>
+        <w:rPr>
+          <w:rFonts w:ascii="Vazir" w:hAnsi="Vazir" w:cs="Vazir" w:hint="cs"/>
+          <w:sz w:val="28"/>
+          <w:szCs w:val="28"/>
+          <w:rtl/>
+          <w:lang w:bidi="fa-IR"/>
+        </w:rPr>
+        <w:t xml:space="preserve">به عنوان مثال ما برای گرفتن اسکرین شات از صفحه باید از ماژول </w:t>
+      </w:r>
+      <w:r>
+        <w:rPr>
+          <w:rFonts w:ascii="Vazir" w:hAnsi="Vazir" w:cs="Vazir"/>
+          <w:sz w:val="28"/>
+          <w:szCs w:val="28"/>
+          <w:lang w:bidi="fa-IR"/>
+        </w:rPr>
+        <w:t xml:space="preserve">desktopScreenShot </w:t>
+      </w:r>
+      <w:r>
+        <w:rPr>
+          <w:rFonts w:ascii="Vazir" w:hAnsi="Vazir" w:cs="Vazir" w:hint="cs"/>
+          <w:sz w:val="28"/>
+          <w:szCs w:val="28"/>
+          <w:rtl/>
+          <w:lang w:bidi="fa-IR"/>
+        </w:rPr>
+        <w:t xml:space="preserve"> در فایل </w:t>
+      </w:r>
+      <w:r>
+        <w:rPr>
+          <w:rFonts w:ascii="Vazir" w:hAnsi="Vazir" w:cs="Vazir"/>
+          <w:sz w:val="28"/>
+          <w:szCs w:val="28"/>
+          <w:lang w:bidi="fa-IR"/>
+        </w:rPr>
+        <w:t xml:space="preserve">main.ts </w:t>
+      </w:r>
+      <w:r>
+        <w:rPr>
+          <w:rFonts w:ascii="Vazir" w:hAnsi="Vazir" w:cs="Vazir" w:hint="cs"/>
+          <w:sz w:val="28"/>
+          <w:szCs w:val="28"/>
+          <w:rtl/>
+          <w:lang w:bidi="fa-IR"/>
+        </w:rPr>
+        <w:t xml:space="preserve"> استفاده کنیم و چون در این فایل به </w:t>
+      </w:r>
+      <w:r>
+        <w:rPr>
+          <w:rFonts w:ascii="Vazir" w:hAnsi="Vazir" w:cs="Vazir"/>
+          <w:sz w:val="28"/>
+          <w:szCs w:val="28"/>
+          <w:lang w:bidi="fa-IR"/>
+        </w:rPr>
+        <w:t xml:space="preserve">dom </w:t>
+      </w:r>
+      <w:r>
+        <w:rPr>
+          <w:rFonts w:ascii="Vazir" w:hAnsi="Vazir" w:cs="Vazir" w:hint="cs"/>
+          <w:sz w:val="28"/>
+          <w:szCs w:val="28"/>
+          <w:rtl/>
+          <w:lang w:bidi="fa-IR"/>
+        </w:rPr>
+        <w:t xml:space="preserve"> دسترسی نداریم برای نمایش این عکس در نتیجه آن را به حالت </w:t>
+      </w:r>
+      <w:r>
+        <w:rPr>
+          <w:rFonts w:ascii="Vazir" w:hAnsi="Vazir" w:cs="Vazir"/>
+          <w:sz w:val="28"/>
+          <w:szCs w:val="28"/>
+          <w:lang w:bidi="fa-IR"/>
+        </w:rPr>
+        <w:t>b</w:t>
+      </w:r>
       <w:bookmarkStart w:id="0" w:name="_GoBack"/>
       <w:bookmarkEnd w:id="0"/>
+      <w:r>
+        <w:rPr>
+          <w:rFonts w:ascii="Vazir" w:hAnsi="Vazir" w:cs="Vazir"/>
+          <w:sz w:val="28"/>
+          <w:szCs w:val="28"/>
+          <w:lang w:bidi="fa-IR"/>
+        </w:rPr>
+        <w:t xml:space="preserve">ase64 </w:t>
+      </w:r>
+      <w:r>
+        <w:rPr>
+          <w:rFonts w:ascii="Vazir" w:hAnsi="Vazir" w:cs="Vazir" w:hint="cs"/>
+          <w:sz w:val="28"/>
+          <w:szCs w:val="28"/>
+          <w:rtl/>
+          <w:lang w:bidi="fa-IR"/>
+        </w:rPr>
+        <w:t xml:space="preserve"> از طریق کانالی </w:t>
+      </w:r>
+      <w:r>
+        <w:rPr>
+          <w:rFonts w:ascii="Vazir" w:hAnsi="Vazir" w:cs="Vazir" w:hint="cs"/>
+          <w:sz w:val="28"/>
+          <w:szCs w:val="28"/>
+          <w:rtl/>
+          <w:lang w:bidi="fa-IR"/>
+        </w:rPr>
+        <w:lastRenderedPageBreak/>
+        <w:t xml:space="preserve">به نام </w:t>
+      </w:r>
+      <w:r>
+        <w:rPr>
+          <w:rFonts w:ascii="Vazir" w:hAnsi="Vazir" w:cs="Vazir"/>
+          <w:sz w:val="28"/>
+          <w:szCs w:val="28"/>
+          <w:lang w:bidi="fa-IR"/>
+        </w:rPr>
+        <w:t xml:space="preserve"> screenshot-channel</w:t>
+      </w:r>
+      <w:r>
+        <w:rPr>
+          <w:rFonts w:ascii="Vazir" w:hAnsi="Vazir" w:cs="Vazir" w:hint="cs"/>
+          <w:sz w:val="28"/>
+          <w:szCs w:val="28"/>
+          <w:rtl/>
+          <w:lang w:bidi="fa-IR"/>
+        </w:rPr>
+        <w:t xml:space="preserve"> ارسال کردیم.</w:t>
+      </w:r>
+      <w:r>
+        <w:rPr>
+          <w:rFonts w:ascii="Vazir" w:hAnsi="Vazir" w:cs="Vazir" w:hint="cs"/>
+          <w:noProof/>
+          <w:sz w:val="28"/>
+          <w:szCs w:val="28"/>
+          <w:rtl/>
+        </w:rPr>
+        <w:drawing>
+          <wp:inline distT="0" distB="0" distL="0" distR="0">
+            <wp:extent cx="5943600" cy="977900"/>
+            <wp:effectExtent l="0" t="0" r="0" b="0"/>
+            <wp:docPr id="3" name="Picture 3"/>
+            <wp:cNvGraphicFramePr>
+              <a:graphicFrameLocks xmlns:a="http://schemas.openxmlformats.org/drawingml/2006/main" noChangeAspect="1"/>
+            </wp:cNvGraphicFramePr>
+            <a:graphic xmlns:a="http://schemas.openxmlformats.org/drawingml/2006/main">
+              <a:graphicData uri="http://schemas.openxmlformats.org/drawingml/2006/picture">
+                <pic:pic xmlns:pic="http://schemas.openxmlformats.org/drawingml/2006/picture">
+                  <pic:nvPicPr>
+                    <pic:cNvPr id="3" name="Screenshot 2024-12-01 003215.png"/>
+                    <pic:cNvPicPr/>
+                  </pic:nvPicPr>
+                  <pic:blipFill>
+                    <a:blip r:embed="rId7">
+                      <a:extLst>
+                        <a:ext uri="{28A0092B-C50C-407E-A947-70E740481C1C}">
+                          <a14:useLocalDpi xmlns:a14="http://schemas.microsoft.com/office/drawing/2010/main" val="0"/>
+                        </a:ext>
+                      </a:extLst>
+                    </a:blip>
+                    <a:stretch>
+                      <a:fillRect/>
+                    </a:stretch>
+                  </pic:blipFill>
+                  <pic:spPr>
+                    <a:xfrm>
+                      <a:off x="0" y="0"/>
+                      <a:ext cx="5943600" cy="977900"/>
+                    </a:xfrm>
+                    <a:prstGeom prst="rect">
+                      <a:avLst/>
+                    </a:prstGeom>
+                  </pic:spPr>
+                </pic:pic>
+              </a:graphicData>
+            </a:graphic>
+          </wp:inline>
+        </w:drawing>
+      </w:r>
+    </w:p>
+    <w:p>
+      <w:pPr>
+        <w:bidi/>
+        <w:rPr>
+          <w:rFonts w:ascii="Vazir" w:hAnsi="Vazir" w:cs="Vazir" w:hint="cs"/>
+          <w:sz w:val="28"/>
+          <w:szCs w:val="28"/>
+          <w:rtl/>
+          <w:lang w:bidi="fa-IR"/>
+        </w:rPr>
+      </w:pPr>
+      <w:r>
+        <w:rPr>
+          <w:rFonts w:ascii="Vazir" w:hAnsi="Vazir" w:cs="Vazir" w:hint="cs"/>
+          <w:sz w:val="28"/>
+          <w:szCs w:val="28"/>
+          <w:rtl/>
+          <w:lang w:bidi="fa-IR"/>
+        </w:rPr>
+        <w:t xml:space="preserve">و بعد در فایل </w:t>
+      </w:r>
+      <w:r>
+        <w:rPr>
+          <w:rFonts w:ascii="Vazir" w:hAnsi="Vazir" w:cs="Vazir"/>
+          <w:sz w:val="28"/>
+          <w:szCs w:val="28"/>
+          <w:lang w:bidi="fa-IR"/>
+        </w:rPr>
+        <w:t xml:space="preserve">preload.ts </w:t>
+      </w:r>
+      <w:r>
+        <w:rPr>
+          <w:rFonts w:ascii="Vazir" w:hAnsi="Vazir" w:cs="Vazir" w:hint="cs"/>
+          <w:sz w:val="28"/>
+          <w:szCs w:val="28"/>
+          <w:rtl/>
+          <w:lang w:bidi="fa-IR"/>
+        </w:rPr>
+        <w:t xml:space="preserve">  به وسیله </w:t>
+      </w:r>
+      <w:r>
+        <w:rPr>
+          <w:rFonts w:ascii="Vazir" w:hAnsi="Vazir" w:cs="Vazir"/>
+          <w:sz w:val="28"/>
+          <w:szCs w:val="28"/>
+          <w:lang w:bidi="fa-IR"/>
+        </w:rPr>
+        <w:t>ipcRenderer</w:t>
+      </w:r>
+      <w:r>
+        <w:rPr>
+          <w:rFonts w:ascii="Vazir" w:hAnsi="Vazir" w:cs="Vazir" w:hint="cs"/>
+          <w:sz w:val="28"/>
+          <w:szCs w:val="28"/>
+          <w:rtl/>
+          <w:lang w:bidi="fa-IR"/>
+        </w:rPr>
+        <w:t xml:space="preserve"> به کانال </w:t>
+      </w:r>
+      <w:r>
+        <w:rPr>
+          <w:rFonts w:ascii="Vazir" w:hAnsi="Vazir" w:cs="Vazir"/>
+          <w:sz w:val="28"/>
+          <w:szCs w:val="28"/>
+          <w:lang w:bidi="fa-IR"/>
+        </w:rPr>
+        <w:t>screenshot-channel</w:t>
+      </w:r>
+      <w:r>
+        <w:rPr>
+          <w:rFonts w:ascii="Vazir" w:hAnsi="Vazir" w:cs="Vazir" w:hint="cs"/>
+          <w:sz w:val="28"/>
+          <w:szCs w:val="28"/>
+          <w:rtl/>
+          <w:lang w:bidi="fa-IR"/>
+        </w:rPr>
+        <w:t xml:space="preserve"> گوش کردیم تا در فرآیند پیش بارگذاری دیتا ارسالی رو دریافت کنیم و در نتیجه آن را در یک تگ </w:t>
+      </w:r>
+      <w:r>
+        <w:rPr>
+          <w:rFonts w:ascii="Vazir" w:hAnsi="Vazir" w:cs="Vazir"/>
+          <w:sz w:val="28"/>
+          <w:szCs w:val="28"/>
+          <w:lang w:bidi="fa-IR"/>
+        </w:rPr>
+        <w:t>img</w:t>
+      </w:r>
+      <w:r>
+        <w:rPr>
+          <w:rFonts w:ascii="Vazir" w:hAnsi="Vazir" w:cs="Vazir" w:hint="cs"/>
+          <w:sz w:val="28"/>
+          <w:szCs w:val="28"/>
+          <w:rtl/>
+          <w:lang w:bidi="fa-IR"/>
+        </w:rPr>
+        <w:t xml:space="preserve"> در سند </w:t>
+      </w:r>
+      <w:r>
+        <w:rPr>
+          <w:rFonts w:ascii="Vazir" w:hAnsi="Vazir" w:cs="Vazir"/>
+          <w:sz w:val="28"/>
+          <w:szCs w:val="28"/>
+          <w:lang w:bidi="fa-IR"/>
+        </w:rPr>
+        <w:t>html</w:t>
+      </w:r>
+      <w:r>
+        <w:rPr>
+          <w:rFonts w:ascii="Vazir" w:hAnsi="Vazir" w:cs="Vazir" w:hint="cs"/>
+          <w:sz w:val="28"/>
+          <w:szCs w:val="28"/>
+          <w:rtl/>
+          <w:lang w:bidi="fa-IR"/>
+        </w:rPr>
+        <w:t xml:space="preserve"> به نمایش در آوردیم .</w:t>
+      </w:r>
     </w:p>
     <w:sectPr>
       <w:pgSz w:w="12240" w:h="15840"/>
@@ -1643,13 +2635,13 @@
 <file path=word/numbering.xml><?xml version="1.0" encoding="utf-8"?>
 <w:numbering xmlns:wpc="http://schemas.microsoft.com/office/word/2010/wordprocessingCanvas" xmlns:cx="http://schemas.microsoft.com/office/drawing/2014/chartex" xmlns:mc="http://schemas.openxmlformats.org/markup-compatibility/2006" xmlns:o="urn:schemas-microsoft-com:office:office" xmlns:r="http://schemas.openxmlformats.org/officeDocument/2006/relationships" xmlns:m="http://schemas.openxmlformats.org/officeDocument/2006/math" xmlns:v="urn:schemas-microsoft-com:vml" xmlns:wp14="http://schemas.microsoft.com/office/word/2010/wordprocessingDrawing" xmlns:wp="http://schemas.openxmlformats.org/drawingml/2006/wordprocessingDrawing" xmlns:w10="urn:schemas-microsoft-com:office:word" xmlns:w="http://schemas.openxmlformats.org/wordprocessingml/2006/main" xmlns:w14="http://schemas.microsoft.com/office/word/2010/wordml" xmlns:w15="http://schemas.microsoft.com/office/word/2012/wordml" xmlns:w16se="http://schemas.microsoft.com/office/word/2015/wordml/symex" xmlns:wpg="http://schemas.microsoft.com/office/word/2010/wordprocessingGroup" xmlns:wpi="http://schemas.microsoft.com/office/word/2010/wordprocessingInk" xmlns:wne="http://schemas.microsoft.com/office/word/2006/wordml" xmlns:wps="http://schemas.microsoft.com/office/word/2010/wordprocessingShape" mc:Ignorable="w14 w15 w16se wp14">
   <w:abstractNum w:abstractNumId="0" w15:restartNumberingAfterBreak="0">
-    <w:nsid w:val="03D400B6"/>
+    <w:nsid w:val="03080998"/>
     <w:multiLevelType w:val="hybridMultilevel"/>
-    <w:tmpl w:val="7E9A655E"/>
-    <w:lvl w:ilvl="0" w:tplc="04090009">
+    <w:tmpl w:val="96884616"/>
+    <w:lvl w:ilvl="0" w:tplc="0409000D">
       <w:start w:val="1"/>
       <w:numFmt w:val="bullet"/>
-      <w:lvlText w:val=""/>
+      <w:lvlText w:val=""/>
       <w:lvlJc w:val="left"/>
       <w:pPr>
         <w:ind w:left="720" w:hanging="360"/>
@@ -1756,9 +2748,9 @@
     </w:lvl>
   </w:abstractNum>
   <w:abstractNum w:abstractNumId="1" w15:restartNumberingAfterBreak="0">
-    <w:nsid w:val="1C936B70"/>
+    <w:nsid w:val="03D400B6"/>
     <w:multiLevelType w:val="hybridMultilevel"/>
-    <w:tmpl w:val="ECF2C7C4"/>
+    <w:tmpl w:val="7E9A655E"/>
     <w:lvl w:ilvl="0" w:tplc="04090009">
       <w:start w:val="1"/>
       <w:numFmt w:val="bullet"/>
@@ -1869,9 +2861,9 @@
     </w:lvl>
   </w:abstractNum>
   <w:abstractNum w:abstractNumId="2" w15:restartNumberingAfterBreak="0">
-    <w:nsid w:val="781C0BFC"/>
+    <w:nsid w:val="1C936B70"/>
     <w:multiLevelType w:val="hybridMultilevel"/>
-    <w:tmpl w:val="65FE511C"/>
+    <w:tmpl w:val="ECF2C7C4"/>
     <w:lvl w:ilvl="0" w:tplc="04090009">
       <w:start w:val="1"/>
       <w:numFmt w:val="bullet"/>
@@ -1981,14 +2973,130 @@
       </w:rPr>
     </w:lvl>
   </w:abstractNum>
+  <w:abstractNum w:abstractNumId="3" w15:restartNumberingAfterBreak="0">
+    <w:nsid w:val="781C0BFC"/>
+    <w:multiLevelType w:val="hybridMultilevel"/>
+    <w:tmpl w:val="65FE511C"/>
+    <w:lvl w:ilvl="0" w:tplc="04090009">
+      <w:start w:val="1"/>
+      <w:numFmt w:val="bullet"/>
+      <w:lvlText w:val=""/>
+      <w:lvlJc w:val="left"/>
+      <w:pPr>
+        <w:ind w:left="720" w:hanging="360"/>
+      </w:pPr>
+      <w:rPr>
+        <w:rFonts w:ascii="Wingdings" w:hAnsi="Wingdings" w:hint="default"/>
+      </w:rPr>
+    </w:lvl>
+    <w:lvl w:ilvl="1" w:tplc="04090003" w:tentative="1">
+      <w:start w:val="1"/>
+      <w:numFmt w:val="bullet"/>
+      <w:lvlText w:val="o"/>
+      <w:lvlJc w:val="left"/>
+      <w:pPr>
+        <w:ind w:left="1440" w:hanging="360"/>
+      </w:pPr>
+      <w:rPr>
+        <w:rFonts w:ascii="Courier New" w:hAnsi="Courier New" w:cs="Courier New" w:hint="default"/>
+      </w:rPr>
+    </w:lvl>
+    <w:lvl w:ilvl="2" w:tplc="04090005" w:tentative="1">
+      <w:start w:val="1"/>
+      <w:numFmt w:val="bullet"/>
+      <w:lvlText w:val=""/>
+      <w:lvlJc w:val="left"/>
+      <w:pPr>
+        <w:ind w:left="2160" w:hanging="360"/>
+      </w:pPr>
+      <w:rPr>
+        <w:rFonts w:ascii="Wingdings" w:hAnsi="Wingdings" w:hint="default"/>
+      </w:rPr>
+    </w:lvl>
+    <w:lvl w:ilvl="3" w:tplc="04090001" w:tentative="1">
+      <w:start w:val="1"/>
+      <w:numFmt w:val="bullet"/>
+      <w:lvlText w:val=""/>
+      <w:lvlJc w:val="left"/>
+      <w:pPr>
+        <w:ind w:left="2880" w:hanging="360"/>
+      </w:pPr>
+      <w:rPr>
+        <w:rFonts w:ascii="Symbol" w:hAnsi="Symbol" w:hint="default"/>
+      </w:rPr>
+    </w:lvl>
+    <w:lvl w:ilvl="4" w:tplc="04090003" w:tentative="1">
+      <w:start w:val="1"/>
+      <w:numFmt w:val="bullet"/>
+      <w:lvlText w:val="o"/>
+      <w:lvlJc w:val="left"/>
+      <w:pPr>
+        <w:ind w:left="3600" w:hanging="360"/>
+      </w:pPr>
+      <w:rPr>
+        <w:rFonts w:ascii="Courier New" w:hAnsi="Courier New" w:cs="Courier New" w:hint="default"/>
+      </w:rPr>
+    </w:lvl>
+    <w:lvl w:ilvl="5" w:tplc="04090005" w:tentative="1">
+      <w:start w:val="1"/>
+      <w:numFmt w:val="bullet"/>
+      <w:lvlText w:val=""/>
+      <w:lvlJc w:val="left"/>
+      <w:pPr>
+        <w:ind w:left="4320" w:hanging="360"/>
+      </w:pPr>
+      <w:rPr>
+        <w:rFonts w:ascii="Wingdings" w:hAnsi="Wingdings" w:hint="default"/>
+      </w:rPr>
+    </w:lvl>
+    <w:lvl w:ilvl="6" w:tplc="04090001" w:tentative="1">
+      <w:start w:val="1"/>
+      <w:numFmt w:val="bullet"/>
+      <w:lvlText w:val=""/>
+      <w:lvlJc w:val="left"/>
+      <w:pPr>
+        <w:ind w:left="5040" w:hanging="360"/>
+      </w:pPr>
+      <w:rPr>
+        <w:rFonts w:ascii="Symbol" w:hAnsi="Symbol" w:hint="default"/>
+      </w:rPr>
+    </w:lvl>
+    <w:lvl w:ilvl="7" w:tplc="04090003" w:tentative="1">
+      <w:start w:val="1"/>
+      <w:numFmt w:val="bullet"/>
+      <w:lvlText w:val="o"/>
+      <w:lvlJc w:val="left"/>
+      <w:pPr>
+        <w:ind w:left="5760" w:hanging="360"/>
+      </w:pPr>
+      <w:rPr>
+        <w:rFonts w:ascii="Courier New" w:hAnsi="Courier New" w:cs="Courier New" w:hint="default"/>
+      </w:rPr>
+    </w:lvl>
+    <w:lvl w:ilvl="8" w:tplc="04090005" w:tentative="1">
+      <w:start w:val="1"/>
+      <w:numFmt w:val="bullet"/>
+      <w:lvlText w:val=""/>
+      <w:lvlJc w:val="left"/>
+      <w:pPr>
+        <w:ind w:left="6480" w:hanging="360"/>
+      </w:pPr>
+      <w:rPr>
+        <w:rFonts w:ascii="Wingdings" w:hAnsi="Wingdings" w:hint="default"/>
+      </w:rPr>
+    </w:lvl>
+  </w:abstractNum>
   <w:num w:numId="1">
+    <w:abstractNumId w:val="3"/>
+  </w:num>
+  <w:num w:numId="2">
+    <w:abstractNumId w:val="1"/>
+  </w:num>
+  <w:num w:numId="3">
     <w:abstractNumId w:val="2"/>
   </w:num>
-  <w:num w:numId="2">
+  <w:num w:numId="4">
     <w:abstractNumId w:val="0"/>
-  </w:num>
-  <w:num w:numId="3">
-    <w:abstractNumId w:val="1"/>
   </w:num>
 </w:numbering>
 </file>
@@ -2387,6 +3495,27 @@
     <w:name w:val="Normal"/>
     <w:qFormat/>
   </w:style>
+  <w:style w:type="paragraph" w:styleId="Heading1">
+    <w:name w:val="heading 1"/>
+    <w:basedOn w:val="Normal"/>
+    <w:next w:val="Normal"/>
+    <w:link w:val="Heading1Char"/>
+    <w:uiPriority w:val="9"/>
+    <w:qFormat/>
+    <w:rsid w:val="004650BF"/>
+    <w:pPr>
+      <w:keepNext/>
+      <w:keepLines/>
+      <w:spacing w:before="240" w:after="0"/>
+      <w:outlineLvl w:val="0"/>
+    </w:pPr>
+    <w:rPr>
+      <w:rFonts w:asciiTheme="majorHAnsi" w:eastAsiaTheme="majorEastAsia" w:hAnsiTheme="majorHAnsi" w:cstheme="majorBidi"/>
+      <w:color w:val="2E74B5" w:themeColor="accent1" w:themeShade="BF"/>
+      <w:sz w:val="32"/>
+      <w:szCs w:val="32"/>
+    </w:rPr>
+  </w:style>
   <w:style w:type="character" w:default="1" w:styleId="DefaultParagraphFont">
     <w:name w:val="Default Paragraph Font"/>
     <w:uiPriority w:val="1"/>
@@ -2423,6 +3552,19 @@
       <w:ind w:left="720"/>
       <w:contextualSpacing/>
     </w:pPr>
+  </w:style>
+  <w:style w:type="character" w:customStyle="1" w:styleId="Heading1Char">
+    <w:name w:val="Heading 1 Char"/>
+    <w:basedOn w:val="DefaultParagraphFont"/>
+    <w:link w:val="Heading1"/>
+    <w:uiPriority w:val="9"/>
+    <w:rsid w:val="004650BF"/>
+    <w:rPr>
+      <w:rFonts w:asciiTheme="majorHAnsi" w:eastAsiaTheme="majorEastAsia" w:hAnsiTheme="majorHAnsi" w:cstheme="majorBidi"/>
+      <w:color w:val="2E74B5" w:themeColor="accent1" w:themeShade="BF"/>
+      <w:sz w:val="32"/>
+      <w:szCs w:val="32"/>
+    </w:rPr>
   </w:style>
 </w:styles>
 </file>

</xml_diff>

<commit_message>
[add] learn (shared api - process)
</commit_message>
<xml_diff>
--- a/note.docx
+++ b/note.docx
@@ -2943,6 +2943,284 @@
       <w:pPr>
         <w:bidi/>
         <w:rPr>
+          <w:rFonts w:ascii="Vazir" w:hAnsi="Vazir" w:cs="Vazir"/>
+          <w:b/>
+          <w:bCs/>
+          <w:sz w:val="28"/>
+          <w:szCs w:val="28"/>
+          <w:rtl/>
+          <w:lang w:bidi="fa-IR"/>
+        </w:rPr>
+      </w:pPr>
+      <w:r>
+        <w:rPr>
+          <w:rFonts w:ascii="Vazir" w:hAnsi="Vazir" w:cs="Vazir" w:hint="cs"/>
+          <w:b/>
+          <w:bCs/>
+          <w:sz w:val="28"/>
+          <w:szCs w:val="28"/>
+          <w:rtl/>
+          <w:lang w:bidi="fa-IR"/>
+        </w:rPr>
+        <w:t xml:space="preserve">مفهوم </w:t>
+      </w:r>
+      <w:r>
+        <w:rPr>
+          <w:rFonts w:ascii="Vazir" w:hAnsi="Vazir" w:cs="Vazir"/>
+          <w:b/>
+          <w:bCs/>
+          <w:sz w:val="28"/>
+          <w:szCs w:val="28"/>
+          <w:lang w:bidi="fa-IR"/>
+        </w:rPr>
+        <w:t>shared API</w:t>
+      </w:r>
+      <w:r>
+        <w:rPr>
+          <w:rFonts w:ascii="Vazir" w:hAnsi="Vazir" w:cs="Vazir" w:hint="cs"/>
+          <w:b/>
+          <w:bCs/>
+          <w:sz w:val="28"/>
+          <w:szCs w:val="28"/>
+          <w:rtl/>
+          <w:lang w:bidi="fa-IR"/>
+        </w:rPr>
+        <w:t xml:space="preserve"> :</w:t>
+      </w:r>
+    </w:p>
+    <w:p>
+      <w:pPr>
+        <w:bidi/>
+        <w:rPr>
+          <w:rFonts w:ascii="Vazir" w:hAnsi="Vazir" w:cs="Vazir"/>
+          <w:sz w:val="28"/>
+          <w:szCs w:val="28"/>
+          <w:rtl/>
+          <w:lang w:bidi="fa-IR"/>
+        </w:rPr>
+      </w:pPr>
+      <w:r>
+        <w:rPr>
+          <w:rFonts w:ascii="Vazir" w:hAnsi="Vazir" w:cs="Vazir" w:hint="cs"/>
+          <w:sz w:val="28"/>
+          <w:szCs w:val="28"/>
+          <w:rtl/>
+          <w:lang w:bidi="fa-IR"/>
+        </w:rPr>
+        <w:t xml:space="preserve">ما داخل </w:t>
+      </w:r>
+      <w:r>
+        <w:rPr>
+          <w:rFonts w:ascii="Vazir" w:hAnsi="Vazir" w:cs="Vazir"/>
+          <w:sz w:val="28"/>
+          <w:szCs w:val="28"/>
+          <w:lang w:bidi="fa-IR"/>
+        </w:rPr>
+        <w:t xml:space="preserve">node js </w:t>
+      </w:r>
+      <w:r>
+        <w:rPr>
+          <w:rFonts w:ascii="Vazir" w:hAnsi="Vazir" w:cs="Vazir" w:hint="cs"/>
+          <w:sz w:val="28"/>
+          <w:szCs w:val="28"/>
+          <w:rtl/>
+          <w:lang w:bidi="fa-IR"/>
+        </w:rPr>
+        <w:t xml:space="preserve"> یکسری ماژول داریم که با استفاده از آنها می توانیم یکسری کارهای سیستمی و مربوط به سیستم عامل یا کارهای فایل و ... را انجام بدیم . ما در الکترون هم این ماژول ها را داریم که می توانیم از آن ها در </w:t>
+      </w:r>
+      <w:r>
+        <w:rPr>
+          <w:rFonts w:ascii="Vazir" w:hAnsi="Vazir" w:cs="Vazir"/>
+          <w:sz w:val="28"/>
+          <w:szCs w:val="28"/>
+          <w:lang w:bidi="fa-IR"/>
+        </w:rPr>
+        <w:t>main process</w:t>
+      </w:r>
+      <w:r>
+        <w:rPr>
+          <w:rFonts w:ascii="Vazir" w:hAnsi="Vazir" w:cs="Vazir" w:hint="cs"/>
+          <w:sz w:val="28"/>
+          <w:szCs w:val="28"/>
+          <w:rtl/>
+          <w:lang w:bidi="fa-IR"/>
+        </w:rPr>
+        <w:t xml:space="preserve"> یا </w:t>
+      </w:r>
+      <w:r>
+        <w:rPr>
+          <w:rFonts w:ascii="Vazir" w:hAnsi="Vazir" w:cs="Vazir"/>
+          <w:sz w:val="28"/>
+          <w:szCs w:val="28"/>
+          <w:lang w:bidi="fa-IR"/>
+        </w:rPr>
+        <w:t xml:space="preserve"> renderer process</w:t>
+      </w:r>
+      <w:r>
+        <w:rPr>
+          <w:rFonts w:ascii="Vazir" w:hAnsi="Vazir" w:cs="Vazir" w:hint="cs"/>
+          <w:sz w:val="28"/>
+          <w:szCs w:val="28"/>
+          <w:rtl/>
+          <w:lang w:bidi="fa-IR"/>
+        </w:rPr>
+        <w:t xml:space="preserve"> هم استفاده کنیم ، به همین دلیل به این ماژول ها </w:t>
+      </w:r>
+      <w:r>
+        <w:rPr>
+          <w:rFonts w:ascii="Vazir" w:hAnsi="Vazir" w:cs="Vazir"/>
+          <w:sz w:val="28"/>
+          <w:szCs w:val="28"/>
+          <w:lang w:bidi="fa-IR"/>
+        </w:rPr>
+        <w:t>shared API</w:t>
+      </w:r>
+      <w:r>
+        <w:rPr>
+          <w:rFonts w:ascii="Vazir" w:hAnsi="Vazir" w:cs="Vazir" w:hint="cs"/>
+          <w:sz w:val="28"/>
+          <w:szCs w:val="28"/>
+          <w:rtl/>
+          <w:lang w:bidi="fa-IR"/>
+        </w:rPr>
+        <w:t xml:space="preserve"> گفته می شود .</w:t>
+      </w:r>
+    </w:p>
+    <w:p>
+      <w:pPr>
+        <w:pStyle w:val="ListParagraph"/>
+        <w:numPr>
+          <w:ilvl w:val="0"/>
+          <w:numId w:val="5"/>
+        </w:numPr>
+        <w:bidi/>
+        <w:rPr>
+          <w:rFonts w:ascii="Vazir" w:hAnsi="Vazir" w:cs="Vazir" w:hint="cs"/>
+          <w:sz w:val="28"/>
+          <w:szCs w:val="28"/>
+          <w:lang w:bidi="fa-IR"/>
+        </w:rPr>
+      </w:pPr>
+      <w:r>
+        <w:rPr>
+          <w:rFonts w:ascii="Vazir" w:hAnsi="Vazir" w:cs="Vazir" w:hint="cs"/>
+          <w:b/>
+          <w:bCs/>
+          <w:sz w:val="28"/>
+          <w:szCs w:val="28"/>
+          <w:rtl/>
+          <w:lang w:bidi="fa-IR"/>
+        </w:rPr>
+        <w:t xml:space="preserve">ماژول </w:t>
+      </w:r>
+      <w:r>
+        <w:rPr>
+          <w:rFonts w:ascii="Vazir" w:hAnsi="Vazir" w:cs="Vazir"/>
+          <w:b/>
+          <w:bCs/>
+          <w:sz w:val="28"/>
+          <w:szCs w:val="28"/>
+          <w:lang w:bidi="fa-IR"/>
+        </w:rPr>
+        <w:t xml:space="preserve"> process</w:t>
+      </w:r>
+      <w:r>
+        <w:rPr>
+          <w:rFonts w:ascii="Vazir" w:hAnsi="Vazir" w:cs="Vazir" w:hint="cs"/>
+          <w:b/>
+          <w:bCs/>
+          <w:sz w:val="28"/>
+          <w:szCs w:val="28"/>
+          <w:rtl/>
+          <w:lang w:bidi="fa-IR"/>
+        </w:rPr>
+        <w:t>:</w:t>
+      </w:r>
+      <w:r>
+        <w:rPr>
+          <w:rFonts w:ascii="Vazir" w:hAnsi="Vazir" w:cs="Vazir" w:hint="cs"/>
+          <w:sz w:val="28"/>
+          <w:szCs w:val="28"/>
+          <w:rtl/>
+          <w:lang w:bidi="fa-IR"/>
+        </w:rPr>
+        <w:t xml:space="preserve"> به وسیله این ماژول می توانیم اطلاعاتی از سیستم ، کرش کردن برنامه ، هنگ کردن برنامه ،سیستم عامل ، میزان </w:t>
+      </w:r>
+      <w:r>
+        <w:rPr>
+          <w:rFonts w:ascii="Vazir" w:hAnsi="Vazir" w:cs="Vazir"/>
+          <w:sz w:val="28"/>
+          <w:szCs w:val="28"/>
+          <w:lang w:bidi="fa-IR"/>
+        </w:rPr>
+        <w:t xml:space="preserve">cpu </w:t>
+      </w:r>
+      <w:r>
+        <w:rPr>
+          <w:rFonts w:ascii="Vazir" w:hAnsi="Vazir" w:cs="Vazir" w:hint="cs"/>
+          <w:sz w:val="28"/>
+          <w:szCs w:val="28"/>
+          <w:rtl/>
+          <w:lang w:bidi="fa-IR"/>
+        </w:rPr>
+        <w:t xml:space="preserve"> مورد استفاده و ... را انجام داده یا بدست بیاوریم .</w:t>
+      </w:r>
+      <w:r>
+        <w:rPr>
+          <w:rFonts w:ascii="Vazir" w:hAnsi="Vazir" w:cs="Vazir"/>
+          <w:sz w:val="28"/>
+          <w:szCs w:val="28"/>
+          <w:lang w:bidi="fa-IR"/>
+        </w:rPr>
+        <w:t xml:space="preserve">  </w:t>
+      </w:r>
+      <w:r>
+        <w:rPr>
+          <w:rFonts w:ascii="Vazir" w:hAnsi="Vazir" w:cs="Vazir" w:hint="cs"/>
+          <w:sz w:val="28"/>
+          <w:szCs w:val="28"/>
+          <w:rtl/>
+          <w:lang w:bidi="fa-IR"/>
+        </w:rPr>
+        <w:t xml:space="preserve"> </w:t>
+      </w:r>
+      <w:hyperlink r:id="rId10" w:history="1">
+        <w:r>
+          <w:rPr>
+            <w:rStyle w:val="Hyperlink"/>
+            <w:rFonts w:ascii="Vazir" w:hAnsi="Vazir" w:cs="Vazir" w:hint="cs"/>
+            <w:b/>
+            <w:bCs/>
+            <w:sz w:val="28"/>
+            <w:szCs w:val="28"/>
+            <w:rtl/>
+            <w:lang w:bidi="fa-IR"/>
+          </w:rPr>
+          <w:t>لینک مربوطه در داکیومنت</w:t>
+        </w:r>
+      </w:hyperlink>
+      <w:r>
+        <w:rPr>
+          <w:rFonts w:ascii="Vazir" w:hAnsi="Vazir" w:cs="Vazir" w:hint="cs"/>
+          <w:b/>
+          <w:bCs/>
+          <w:sz w:val="28"/>
+          <w:szCs w:val="28"/>
+          <w:rtl/>
+          <w:lang w:bidi="fa-IR"/>
+        </w:rPr>
+        <w:t xml:space="preserve"> . </w:t>
+      </w:r>
+    </w:p>
+    <w:p>
+      <w:pPr>
+        <w:pStyle w:val="ListParagraph"/>
+        <w:numPr>
+          <w:ilvl w:val="0"/>
+          <w:numId w:val="5"/>
+        </w:numPr>
+        <w:bidi/>
+        <w:rPr>
           <w:rFonts w:ascii="Vazir" w:hAnsi="Vazir" w:cs="Vazir" w:hint="cs"/>
           <w:sz w:val="28"/>
           <w:szCs w:val="28"/>
@@ -3305,6 +3583,95 @@
     </w:lvl>
   </w:abstractNum>
   <w:abstractNum w:abstractNumId="3" w15:restartNumberingAfterBreak="0">
+    <w:nsid w:val="3A18625F"/>
+    <w:multiLevelType w:val="hybridMultilevel"/>
+    <w:tmpl w:val="3378D4B0"/>
+    <w:lvl w:ilvl="0" w:tplc="04090011">
+      <w:start w:val="1"/>
+      <w:numFmt w:val="decimal"/>
+      <w:lvlText w:val="%1)"/>
+      <w:lvlJc w:val="left"/>
+      <w:pPr>
+        <w:ind w:left="720" w:hanging="360"/>
+      </w:pPr>
+      <w:rPr>
+        <w:rFonts w:hint="default"/>
+      </w:rPr>
+    </w:lvl>
+    <w:lvl w:ilvl="1" w:tplc="04090019" w:tentative="1">
+      <w:start w:val="1"/>
+      <w:numFmt w:val="lowerLetter"/>
+      <w:lvlText w:val="%2."/>
+      <w:lvlJc w:val="left"/>
+      <w:pPr>
+        <w:ind w:left="1440" w:hanging="360"/>
+      </w:pPr>
+    </w:lvl>
+    <w:lvl w:ilvl="2" w:tplc="0409001B" w:tentative="1">
+      <w:start w:val="1"/>
+      <w:numFmt w:val="lowerRoman"/>
+      <w:lvlText w:val="%3."/>
+      <w:lvlJc w:val="right"/>
+      <w:pPr>
+        <w:ind w:left="2160" w:hanging="180"/>
+      </w:pPr>
+    </w:lvl>
+    <w:lvl w:ilvl="3" w:tplc="0409000F" w:tentative="1">
+      <w:start w:val="1"/>
+      <w:numFmt w:val="decimal"/>
+      <w:lvlText w:val="%4."/>
+      <w:lvlJc w:val="left"/>
+      <w:pPr>
+        <w:ind w:left="2880" w:hanging="360"/>
+      </w:pPr>
+    </w:lvl>
+    <w:lvl w:ilvl="4" w:tplc="04090019" w:tentative="1">
+      <w:start w:val="1"/>
+      <w:numFmt w:val="lowerLetter"/>
+      <w:lvlText w:val="%5."/>
+      <w:lvlJc w:val="left"/>
+      <w:pPr>
+        <w:ind w:left="3600" w:hanging="360"/>
+      </w:pPr>
+    </w:lvl>
+    <w:lvl w:ilvl="5" w:tplc="0409001B" w:tentative="1">
+      <w:start w:val="1"/>
+      <w:numFmt w:val="lowerRoman"/>
+      <w:lvlText w:val="%6."/>
+      <w:lvlJc w:val="right"/>
+      <w:pPr>
+        <w:ind w:left="4320" w:hanging="180"/>
+      </w:pPr>
+    </w:lvl>
+    <w:lvl w:ilvl="6" w:tplc="0409000F" w:tentative="1">
+      <w:start w:val="1"/>
+      <w:numFmt w:val="decimal"/>
+      <w:lvlText w:val="%7."/>
+      <w:lvlJc w:val="left"/>
+      <w:pPr>
+        <w:ind w:left="5040" w:hanging="360"/>
+      </w:pPr>
+    </w:lvl>
+    <w:lvl w:ilvl="7" w:tplc="04090019" w:tentative="1">
+      <w:start w:val="1"/>
+      <w:numFmt w:val="lowerLetter"/>
+      <w:lvlText w:val="%8."/>
+      <w:lvlJc w:val="left"/>
+      <w:pPr>
+        <w:ind w:left="5760" w:hanging="360"/>
+      </w:pPr>
+    </w:lvl>
+    <w:lvl w:ilvl="8" w:tplc="0409001B" w:tentative="1">
+      <w:start w:val="1"/>
+      <w:numFmt w:val="lowerRoman"/>
+      <w:lvlText w:val="%9."/>
+      <w:lvlJc w:val="right"/>
+      <w:pPr>
+        <w:ind w:left="6480" w:hanging="180"/>
+      </w:pPr>
+    </w:lvl>
+  </w:abstractNum>
+  <w:abstractNum w:abstractNumId="4" w15:restartNumberingAfterBreak="0">
     <w:nsid w:val="781C0BFC"/>
     <w:multiLevelType w:val="hybridMultilevel"/>
     <w:tmpl w:val="65FE511C"/>
@@ -3418,7 +3785,7 @@
     </w:lvl>
   </w:abstractNum>
   <w:num w:numId="1">
-    <w:abstractNumId w:val="3"/>
+    <w:abstractNumId w:val="4"/>
   </w:num>
   <w:num w:numId="2">
     <w:abstractNumId w:val="1"/>
@@ -3428,6 +3795,9 @@
   </w:num>
   <w:num w:numId="4">
     <w:abstractNumId w:val="0"/>
+  </w:num>
+  <w:num w:numId="5">
+    <w:abstractNumId w:val="3"/>
   </w:num>
 </w:numbering>
 </file>

</xml_diff>

<commit_message>
[change] learn (remove code and add to note file)
</commit_message>
<xml_diff>
--- a/note.docx
+++ b/note.docx
@@ -1120,6 +1120,7 @@
           <w:rFonts w:ascii="Vazir" w:hAnsi="Vazir" w:cs="Vazir"/>
           <w:sz w:val="28"/>
           <w:szCs w:val="28"/>
+          <w:rtl/>
           <w:lang w:bidi="fa-IR"/>
         </w:rPr>
       </w:pPr>
@@ -1152,32 +1153,6 @@
         </w:rPr>
         <w:t xml:space="preserve"> در ترمینال و روت پروژه می توانیم پروژه خود را اجرا کنیم.</w:t>
       </w:r>
-    </w:p>
-    <w:p>
-      <w:pPr>
-        <w:bidi/>
-        <w:jc w:val="both"/>
-        <w:rPr>
-          <w:rFonts w:ascii="Vazir" w:hAnsi="Vazir" w:cs="Vazir"/>
-          <w:sz w:val="28"/>
-          <w:szCs w:val="28"/>
-          <w:rtl/>
-          <w:lang w:bidi="fa-IR"/>
-        </w:rPr>
-      </w:pPr>
-    </w:p>
-    <w:p>
-      <w:pPr>
-        <w:bidi/>
-        <w:jc w:val="both"/>
-        <w:rPr>
-          <w:rFonts w:ascii="Vazir" w:hAnsi="Vazir" w:cs="Vazir"/>
-          <w:sz w:val="28"/>
-          <w:szCs w:val="28"/>
-          <w:rtl/>
-          <w:lang w:bidi="fa-IR"/>
-        </w:rPr>
-      </w:pPr>
     </w:p>
     <w:p>
       <w:pPr>
@@ -1202,7 +1177,6 @@
           <w:szCs w:val="28"/>
           <w:rtl/>
         </w:rPr>
-        <w:lastRenderedPageBreak/>
         <w:t xml:space="preserve">برنامه های الکترون با استفاده از جاوااسکریپت و بهره گیری از اصول و روش </w:t>
       </w:r>
       <w:r>
@@ -1297,7 +1271,17 @@
           <w:szCs w:val="28"/>
           <w:rtl/>
         </w:rPr>
-        <w:t xml:space="preserve">قابل دسترسی می </w:t>
+        <w:t xml:space="preserve">قابل </w:t>
+      </w:r>
+      <w:r>
+        <w:rPr>
+          <w:rFonts w:ascii="Vazir" w:hAnsi="Vazir" w:cs="Vazir"/>
+          <w:sz w:val="28"/>
+          <w:szCs w:val="28"/>
+          <w:rtl/>
+        </w:rPr>
+        <w:lastRenderedPageBreak/>
+        <w:t xml:space="preserve">دسترسی می </w:t>
       </w:r>
       <w:r>
         <w:rPr>
@@ -1587,7 +1571,27 @@
           <w:szCs w:val="28"/>
           <w:lang w:bidi="fa-IR"/>
         </w:rPr>
-        <w:t> electron.BrowserWindow </w:t>
+        <w:t> </w:t>
+      </w:r>
+      <w:proofErr w:type="spellStart"/>
+      <w:r>
+        <w:rPr>
+          <w:rFonts w:ascii="Vazir" w:hAnsi="Vazir" w:cs="Vazir"/>
+          <w:sz w:val="28"/>
+          <w:szCs w:val="28"/>
+          <w:lang w:bidi="fa-IR"/>
+        </w:rPr>
+        <w:t>electron.BrowserWindow</w:t>
+      </w:r>
+      <w:proofErr w:type="spellEnd"/>
+      <w:r>
+        <w:rPr>
+          <w:rFonts w:ascii="Vazir" w:hAnsi="Vazir" w:cs="Vazir"/>
+          <w:sz w:val="28"/>
+          <w:szCs w:val="28"/>
+          <w:lang w:bidi="fa-IR"/>
+        </w:rPr>
+        <w:t> </w:t>
       </w:r>
       <w:r>
         <w:rPr>
@@ -1622,23 +1626,1356 @@
         <w:bidi/>
         <w:rPr>
           <w:rFonts w:ascii="Vazir" w:hAnsi="Vazir" w:cs="Vazir"/>
-          <w:sz w:val="28"/>
-          <w:szCs w:val="28"/>
-          <w:rtl/>
-          <w:lang w:bidi="fa-IR"/>
-        </w:rPr>
-      </w:pPr>
-      <w:r>
-        <w:rPr>
-          <w:rFonts w:ascii="Vazir" w:hAnsi="Vazir" w:cs="Vazir" w:hint="cs"/>
-          <w:b/>
-          <w:bCs/>
-          <w:sz w:val="28"/>
-          <w:szCs w:val="28"/>
-          <w:rtl/>
-          <w:lang w:bidi="fa-IR"/>
+          <w:b/>
+          <w:bCs/>
+          <w:sz w:val="28"/>
+          <w:szCs w:val="28"/>
+          <w:rtl/>
+          <w:lang w:bidi="fa-IR"/>
+        </w:rPr>
+      </w:pPr>
+    </w:p>
+    <w:p>
+      <w:pPr>
+        <w:bidi/>
+        <w:rPr>
+          <w:rFonts w:ascii="Vazir" w:hAnsi="Vazir" w:cs="Vazir"/>
+          <w:b/>
+          <w:bCs/>
+          <w:sz w:val="28"/>
+          <w:szCs w:val="28"/>
+          <w:rtl/>
+          <w:lang w:bidi="fa-IR"/>
+        </w:rPr>
+      </w:pPr>
+    </w:p>
+    <w:p>
+      <w:pPr>
+        <w:bidi/>
+        <w:jc w:val="both"/>
+        <w:rPr>
+          <w:rFonts w:ascii="Vazir" w:hAnsi="Vazir" w:cs="Vazir"/>
+          <w:sz w:val="28"/>
+          <w:szCs w:val="28"/>
+          <w:lang w:bidi="fa-IR"/>
+        </w:rPr>
+      </w:pPr>
+      <w:r>
+        <w:rPr>
+          <w:rFonts w:ascii="Vazir" w:hAnsi="Vazir" w:cs="Vazir"/>
+          <w:b/>
+          <w:bCs/>
+          <w:noProof/>
+          <w:sz w:val="28"/>
+          <w:szCs w:val="28"/>
         </w:rPr>
         <w:lastRenderedPageBreak/>
+        <w:drawing>
+          <wp:anchor distT="0" distB="0" distL="114300" distR="114300" simplePos="0" relativeHeight="251661312" behindDoc="0" locked="0" layoutInCell="1" allowOverlap="1" wp14:anchorId="3D61C228" wp14:editId="6A625750">
+            <wp:simplePos x="0" y="0"/>
+            <wp:positionH relativeFrom="column">
+              <wp:posOffset>34506</wp:posOffset>
+            </wp:positionH>
+            <wp:positionV relativeFrom="paragraph">
+              <wp:posOffset>819438</wp:posOffset>
+            </wp:positionV>
+            <wp:extent cx="5943600" cy="2963545"/>
+            <wp:effectExtent l="0" t="0" r="0" b="8255"/>
+            <wp:wrapSquare wrapText="bothSides"/>
+            <wp:docPr id="7" name="Picture 7"/>
+            <wp:cNvGraphicFramePr>
+              <a:graphicFrameLocks xmlns:a="http://schemas.openxmlformats.org/drawingml/2006/main" noChangeAspect="1"/>
+            </wp:cNvGraphicFramePr>
+            <a:graphic xmlns:a="http://schemas.openxmlformats.org/drawingml/2006/main">
+              <a:graphicData uri="http://schemas.openxmlformats.org/drawingml/2006/picture">
+                <pic:pic xmlns:pic="http://schemas.openxmlformats.org/drawingml/2006/picture">
+                  <pic:nvPicPr>
+                    <pic:cNvPr id="5" name="Screenshot 2024-12-02 143721.png"/>
+                    <pic:cNvPicPr/>
+                  </pic:nvPicPr>
+                  <pic:blipFill>
+                    <a:blip r:embed="rId6">
+                      <a:extLst>
+                        <a:ext uri="{28A0092B-C50C-407E-A947-70E740481C1C}">
+                          <a14:useLocalDpi xmlns:a14="http://schemas.microsoft.com/office/drawing/2010/main" val="0"/>
+                        </a:ext>
+                      </a:extLst>
+                    </a:blip>
+                    <a:stretch>
+                      <a:fillRect/>
+                    </a:stretch>
+                  </pic:blipFill>
+                  <pic:spPr>
+                    <a:xfrm>
+                      <a:off x="0" y="0"/>
+                      <a:ext cx="5943600" cy="2963545"/>
+                    </a:xfrm>
+                    <a:prstGeom prst="rect">
+                      <a:avLst/>
+                    </a:prstGeom>
+                  </pic:spPr>
+                </pic:pic>
+              </a:graphicData>
+            </a:graphic>
+          </wp:anchor>
+        </w:drawing>
+      </w:r>
+      <w:r>
+        <w:rPr>
+          <w:rFonts w:ascii="Vazir" w:hAnsi="Vazir" w:cs="Vazir" w:hint="cs"/>
+          <w:b/>
+          <w:bCs/>
+          <w:sz w:val="28"/>
+          <w:szCs w:val="28"/>
+          <w:rtl/>
+          <w:lang w:bidi="fa-IR"/>
+        </w:rPr>
+        <w:t xml:space="preserve">ماژول </w:t>
+      </w:r>
+      <w:r>
+        <w:rPr>
+          <w:rFonts w:ascii="Vazir" w:hAnsi="Vazir" w:cs="Vazir"/>
+          <w:b/>
+          <w:bCs/>
+          <w:sz w:val="28"/>
+          <w:szCs w:val="28"/>
+          <w:lang w:bidi="fa-IR"/>
+        </w:rPr>
+        <w:t>powerMonitor</w:t>
+      </w:r>
+      <w:r>
+        <w:rPr>
+          <w:rFonts w:ascii="Vazir" w:hAnsi="Vazir" w:cs="Vazir" w:hint="cs"/>
+          <w:b/>
+          <w:bCs/>
+          <w:sz w:val="28"/>
+          <w:szCs w:val="28"/>
+          <w:rtl/>
+          <w:lang w:bidi="fa-IR"/>
+        </w:rPr>
+        <w:t xml:space="preserve"> :</w:t>
+      </w:r>
+      <w:r>
+        <w:rPr>
+          <w:rFonts w:ascii="Vazir" w:hAnsi="Vazir" w:cs="Vazir" w:hint="cs"/>
+          <w:sz w:val="28"/>
+          <w:szCs w:val="28"/>
+          <w:rtl/>
+          <w:lang w:bidi="fa-IR"/>
+        </w:rPr>
+        <w:t xml:space="preserve"> به وسیله این ماژول می توانیم رویداد هایی مثل حالت خواب سیستم یا بیدار شدن سیستم را کنترل کنیم و دستورات لازم را در این رویداد ها اجرا کنیم.</w:t>
+      </w:r>
+    </w:p>
+    <w:p>
+      <w:pPr>
+        <w:bidi/>
+        <w:jc w:val="both"/>
+        <w:rPr>
+          <w:rFonts w:ascii="Vazir" w:hAnsi="Vazir" w:cs="Vazir"/>
+          <w:sz w:val="28"/>
+          <w:szCs w:val="28"/>
+          <w:rtl/>
+          <w:lang w:bidi="fa-IR"/>
+        </w:rPr>
+      </w:pPr>
+    </w:p>
+    <w:p>
+      <w:pPr>
+        <w:bidi/>
+        <w:jc w:val="both"/>
+        <w:rPr>
+          <w:rFonts w:ascii="Vazir" w:hAnsi="Vazir" w:cs="Vazir"/>
+          <w:sz w:val="28"/>
+          <w:szCs w:val="28"/>
+          <w:lang w:bidi="fa-IR"/>
+        </w:rPr>
+      </w:pPr>
+      <w:r>
+        <w:rPr>
+          <w:rFonts w:ascii="Vazir" w:hAnsi="Vazir" w:cs="Vazir"/>
+          <w:noProof/>
+          <w:sz w:val="28"/>
+          <w:szCs w:val="28"/>
+        </w:rPr>
+        <w:drawing>
+          <wp:anchor distT="0" distB="0" distL="114300" distR="114300" simplePos="0" relativeHeight="251662336" behindDoc="1" locked="0" layoutInCell="1" allowOverlap="1" wp14:anchorId="59BC8FA6" wp14:editId="31DFA940">
+            <wp:simplePos x="0" y="0"/>
+            <wp:positionH relativeFrom="column">
+              <wp:posOffset>8627</wp:posOffset>
+            </wp:positionH>
+            <wp:positionV relativeFrom="paragraph">
+              <wp:posOffset>714650</wp:posOffset>
+            </wp:positionV>
+            <wp:extent cx="5943600" cy="1536700"/>
+            <wp:effectExtent l="0" t="0" r="0" b="6350"/>
+            <wp:wrapTight wrapText="bothSides">
+              <wp:wrapPolygon edited="0">
+                <wp:start x="0" y="0"/>
+                <wp:lineTo x="0" y="21421"/>
+                <wp:lineTo x="21531" y="21421"/>
+                <wp:lineTo x="21531" y="0"/>
+                <wp:lineTo x="0" y="0"/>
+              </wp:wrapPolygon>
+            </wp:wrapTight>
+            <wp:docPr id="8" name="Picture 8"/>
+            <wp:cNvGraphicFramePr>
+              <a:graphicFrameLocks xmlns:a="http://schemas.openxmlformats.org/drawingml/2006/main" noChangeAspect="1"/>
+            </wp:cNvGraphicFramePr>
+            <a:graphic xmlns:a="http://schemas.openxmlformats.org/drawingml/2006/main">
+              <a:graphicData uri="http://schemas.openxmlformats.org/drawingml/2006/picture">
+                <pic:pic xmlns:pic="http://schemas.openxmlformats.org/drawingml/2006/picture">
+                  <pic:nvPicPr>
+                    <pic:cNvPr id="6" name="Screenshot 2024-12-02 143913.png"/>
+                    <pic:cNvPicPr/>
+                  </pic:nvPicPr>
+                  <pic:blipFill>
+                    <a:blip r:embed="rId7">
+                      <a:extLst>
+                        <a:ext uri="{28A0092B-C50C-407E-A947-70E740481C1C}">
+                          <a14:useLocalDpi xmlns:a14="http://schemas.microsoft.com/office/drawing/2010/main" val="0"/>
+                        </a:ext>
+                      </a:extLst>
+                    </a:blip>
+                    <a:stretch>
+                      <a:fillRect/>
+                    </a:stretch>
+                  </pic:blipFill>
+                  <pic:spPr>
+                    <a:xfrm>
+                      <a:off x="0" y="0"/>
+                      <a:ext cx="5943600" cy="1536700"/>
+                    </a:xfrm>
+                    <a:prstGeom prst="rect">
+                      <a:avLst/>
+                    </a:prstGeom>
+                  </pic:spPr>
+                </pic:pic>
+              </a:graphicData>
+            </a:graphic>
+          </wp:anchor>
+        </w:drawing>
+      </w:r>
+      <w:r>
+        <w:rPr>
+          <w:rFonts w:ascii="Vazir" w:hAnsi="Vazir" w:cs="Vazir" w:hint="cs"/>
+          <w:sz w:val="28"/>
+          <w:szCs w:val="28"/>
+          <w:rtl/>
+          <w:lang w:bidi="fa-IR"/>
+        </w:rPr>
+        <w:t xml:space="preserve">ماژول </w:t>
+      </w:r>
+      <w:r>
+        <w:rPr>
+          <w:rFonts w:ascii="Vazir" w:hAnsi="Vazir" w:cs="Vazir"/>
+          <w:sz w:val="28"/>
+          <w:szCs w:val="28"/>
+          <w:lang w:bidi="fa-IR"/>
+        </w:rPr>
+        <w:t>globalShortcut</w:t>
+      </w:r>
+      <w:r>
+        <w:rPr>
+          <w:rFonts w:ascii="Vazir" w:hAnsi="Vazir" w:cs="Vazir" w:hint="cs"/>
+          <w:sz w:val="28"/>
+          <w:szCs w:val="28"/>
+          <w:rtl/>
+          <w:lang w:bidi="fa-IR"/>
+        </w:rPr>
+        <w:t xml:space="preserve"> : به وسیله این ماژول می توانیم برای برنامه خود کلید های شورت کات تعریف کنیم .</w:t>
+      </w:r>
+    </w:p>
+    <w:p>
+      <w:pPr>
+        <w:bidi/>
+        <w:rPr>
+          <w:rFonts w:ascii="Vazir" w:hAnsi="Vazir" w:cs="Vazir"/>
+          <w:b/>
+          <w:bCs/>
+          <w:sz w:val="28"/>
+          <w:szCs w:val="28"/>
+          <w:rtl/>
+          <w:lang w:bidi="fa-IR"/>
+        </w:rPr>
+      </w:pPr>
+    </w:p>
+    <w:p>
+      <w:pPr>
+        <w:bidi/>
+        <w:rPr>
+          <w:rFonts w:ascii="Vazir" w:hAnsi="Vazir" w:cs="Vazir"/>
+          <w:sz w:val="28"/>
+          <w:szCs w:val="28"/>
+          <w:lang w:bidi="fa-IR"/>
+        </w:rPr>
+      </w:pPr>
+      <w:r>
+        <w:rPr>
+          <w:rFonts w:ascii="Vazir" w:hAnsi="Vazir" w:cs="Vazir"/>
+          <w:b/>
+          <w:bCs/>
+          <w:noProof/>
+          <w:sz w:val="28"/>
+          <w:szCs w:val="28"/>
+        </w:rPr>
+        <w:lastRenderedPageBreak/>
+        <w:drawing>
+          <wp:anchor distT="0" distB="0" distL="114300" distR="114300" simplePos="0" relativeHeight="251663360" behindDoc="1" locked="0" layoutInCell="1" allowOverlap="1" wp14:anchorId="3015BE5E" wp14:editId="4D34EF8B">
+            <wp:simplePos x="0" y="0"/>
+            <wp:positionH relativeFrom="margin">
+              <wp:align>right</wp:align>
+            </wp:positionH>
+            <wp:positionV relativeFrom="paragraph">
+              <wp:posOffset>819246</wp:posOffset>
+            </wp:positionV>
+            <wp:extent cx="5943600" cy="1425575"/>
+            <wp:effectExtent l="0" t="0" r="0" b="3175"/>
+            <wp:wrapTight wrapText="bothSides">
+              <wp:wrapPolygon edited="0">
+                <wp:start x="0" y="0"/>
+                <wp:lineTo x="0" y="21359"/>
+                <wp:lineTo x="21531" y="21359"/>
+                <wp:lineTo x="21531" y="0"/>
+                <wp:lineTo x="0" y="0"/>
+              </wp:wrapPolygon>
+            </wp:wrapTight>
+            <wp:docPr id="9" name="Picture 9"/>
+            <wp:cNvGraphicFramePr>
+              <a:graphicFrameLocks xmlns:a="http://schemas.openxmlformats.org/drawingml/2006/main" noChangeAspect="1"/>
+            </wp:cNvGraphicFramePr>
+            <a:graphic xmlns:a="http://schemas.openxmlformats.org/drawingml/2006/main">
+              <a:graphicData uri="http://schemas.openxmlformats.org/drawingml/2006/picture">
+                <pic:pic xmlns:pic="http://schemas.openxmlformats.org/drawingml/2006/picture">
+                  <pic:nvPicPr>
+                    <pic:cNvPr id="9" name="Screenshot 2024-12-02 144356.png"/>
+                    <pic:cNvPicPr/>
+                  </pic:nvPicPr>
+                  <pic:blipFill>
+                    <a:blip r:embed="rId8">
+                      <a:extLst>
+                        <a:ext uri="{28A0092B-C50C-407E-A947-70E740481C1C}">
+                          <a14:useLocalDpi xmlns:a14="http://schemas.microsoft.com/office/drawing/2010/main" val="0"/>
+                        </a:ext>
+                      </a:extLst>
+                    </a:blip>
+                    <a:stretch>
+                      <a:fillRect/>
+                    </a:stretch>
+                  </pic:blipFill>
+                  <pic:spPr>
+                    <a:xfrm>
+                      <a:off x="0" y="0"/>
+                      <a:ext cx="5943600" cy="1425575"/>
+                    </a:xfrm>
+                    <a:prstGeom prst="rect">
+                      <a:avLst/>
+                    </a:prstGeom>
+                  </pic:spPr>
+                </pic:pic>
+              </a:graphicData>
+            </a:graphic>
+          </wp:anchor>
+        </w:drawing>
+      </w:r>
+      <w:r>
+        <w:rPr>
+          <w:rFonts w:ascii="Vazir" w:hAnsi="Vazir" w:cs="Vazir" w:hint="cs"/>
+          <w:b/>
+          <w:bCs/>
+          <w:sz w:val="28"/>
+          <w:szCs w:val="28"/>
+          <w:rtl/>
+          <w:lang w:bidi="fa-IR"/>
+        </w:rPr>
+        <w:t xml:space="preserve">ماژول </w:t>
+      </w:r>
+      <w:r>
+        <w:rPr>
+          <w:rFonts w:ascii="Vazir" w:hAnsi="Vazir" w:cs="Vazir"/>
+          <w:b/>
+          <w:bCs/>
+          <w:sz w:val="28"/>
+          <w:szCs w:val="28"/>
+          <w:lang w:bidi="fa-IR"/>
+        </w:rPr>
+        <w:t>desktopCapturer</w:t>
+      </w:r>
+      <w:r>
+        <w:rPr>
+          <w:rFonts w:ascii="Vazir" w:hAnsi="Vazir" w:cs="Vazir" w:hint="cs"/>
+          <w:b/>
+          <w:bCs/>
+          <w:sz w:val="28"/>
+          <w:szCs w:val="28"/>
+          <w:rtl/>
+          <w:lang w:bidi="fa-IR"/>
+        </w:rPr>
+        <w:t xml:space="preserve"> :</w:t>
+      </w:r>
+      <w:r>
+        <w:rPr>
+          <w:rFonts w:ascii="Vazir" w:hAnsi="Vazir" w:cs="Vazir" w:hint="cs"/>
+          <w:sz w:val="28"/>
+          <w:szCs w:val="28"/>
+          <w:rtl/>
+          <w:lang w:bidi="fa-IR"/>
+        </w:rPr>
+        <w:t xml:space="preserve"> به وسیله این ماژول به دستکتاپ خود دسترسی داریم و می توانیم عملیاتی مثل اسکرین شات گرفتن از صفحه را انجام دهیم .</w:t>
+      </w:r>
+    </w:p>
+    <w:p>
+      <w:pPr>
+        <w:bidi/>
+        <w:rPr>
+          <w:rFonts w:ascii="Vazir" w:hAnsi="Vazir" w:cs="Vazir"/>
+          <w:b/>
+          <w:bCs/>
+          <w:sz w:val="28"/>
+          <w:szCs w:val="28"/>
+          <w:rtl/>
+          <w:lang w:bidi="fa-IR"/>
+        </w:rPr>
+      </w:pPr>
+    </w:p>
+    <w:p>
+      <w:pPr>
+        <w:bidi/>
+        <w:rPr>
+          <w:rFonts w:ascii="Vazir" w:hAnsi="Vazir" w:cs="Vazir" w:hint="cs"/>
+          <w:sz w:val="28"/>
+          <w:szCs w:val="28"/>
+          <w:rtl/>
+          <w:lang w:bidi="fa-IR"/>
+        </w:rPr>
+      </w:pPr>
+      <w:r>
+        <w:rPr>
+          <w:rFonts w:ascii="Vazir" w:hAnsi="Vazir" w:cs="Vazir" w:hint="cs"/>
+          <w:b/>
+          <w:bCs/>
+          <w:sz w:val="28"/>
+          <w:szCs w:val="28"/>
+          <w:rtl/>
+          <w:lang w:bidi="fa-IR"/>
+        </w:rPr>
+        <w:t xml:space="preserve">ماژول </w:t>
+      </w:r>
+      <w:r>
+        <w:rPr>
+          <w:rFonts w:ascii="Vazir" w:hAnsi="Vazir" w:cs="Vazir"/>
+          <w:b/>
+          <w:bCs/>
+          <w:sz w:val="28"/>
+          <w:szCs w:val="28"/>
+          <w:lang w:bidi="fa-IR"/>
+        </w:rPr>
+        <w:t>dialog</w:t>
+      </w:r>
+      <w:r>
+        <w:rPr>
+          <w:rFonts w:ascii="Vazir" w:hAnsi="Vazir" w:cs="Vazir" w:hint="cs"/>
+          <w:b/>
+          <w:bCs/>
+          <w:sz w:val="28"/>
+          <w:szCs w:val="28"/>
+          <w:rtl/>
+          <w:lang w:bidi="fa-IR"/>
+        </w:rPr>
+        <w:t xml:space="preserve"> : </w:t>
+      </w:r>
+      <w:r>
+        <w:rPr>
+          <w:rFonts w:ascii="Vazir" w:hAnsi="Vazir" w:cs="Vazir" w:hint="cs"/>
+          <w:sz w:val="28"/>
+          <w:szCs w:val="28"/>
+          <w:rtl/>
+          <w:lang w:bidi="fa-IR"/>
+        </w:rPr>
+        <w:t xml:space="preserve">به وسیله این ماژول می توانیم </w:t>
+      </w:r>
+      <w:r>
+        <w:rPr>
+          <w:rFonts w:ascii="Vazir" w:hAnsi="Vazir" w:cs="Vazir"/>
+          <w:sz w:val="28"/>
+          <w:szCs w:val="28"/>
+          <w:lang w:bidi="fa-IR"/>
+        </w:rPr>
+        <w:t xml:space="preserve">MessageBox </w:t>
+      </w:r>
+      <w:r>
+        <w:rPr>
+          <w:rFonts w:ascii="Vazir" w:hAnsi="Vazir" w:cs="Vazir" w:hint="cs"/>
+          <w:sz w:val="28"/>
+          <w:szCs w:val="28"/>
+          <w:rtl/>
+          <w:lang w:bidi="fa-IR"/>
+        </w:rPr>
+        <w:t xml:space="preserve"> ، و دیالوگ های متفاوت را نمایش بدهیم .</w:t>
+      </w:r>
+    </w:p>
+    <w:p>
+      <w:pPr>
+        <w:bidi/>
+        <w:rPr>
+          <w:rFonts w:ascii="Vazir" w:hAnsi="Vazir" w:cs="Vazir"/>
+          <w:b/>
+          <w:bCs/>
+          <w:sz w:val="28"/>
+          <w:szCs w:val="28"/>
+          <w:rtl/>
+          <w:lang w:bidi="fa-IR"/>
+        </w:rPr>
+      </w:pPr>
+      <w:r>
+        <w:rPr>
+          <w:rFonts w:ascii="Vazir" w:hAnsi="Vazir" w:cs="Vazir" w:hint="cs"/>
+          <w:noProof/>
+          <w:sz w:val="28"/>
+          <w:szCs w:val="28"/>
+          <w:rtl/>
+        </w:rPr>
+        <w:drawing>
+          <wp:anchor distT="0" distB="0" distL="114300" distR="114300" simplePos="0" relativeHeight="251664384" behindDoc="1" locked="0" layoutInCell="1" allowOverlap="1" wp14:anchorId="534BD273" wp14:editId="1ED57559">
+            <wp:simplePos x="0" y="0"/>
+            <wp:positionH relativeFrom="margin">
+              <wp:align>center</wp:align>
+            </wp:positionH>
+            <wp:positionV relativeFrom="paragraph">
+              <wp:posOffset>8842</wp:posOffset>
+            </wp:positionV>
+            <wp:extent cx="4925060" cy="4081145"/>
+            <wp:effectExtent l="0" t="0" r="8890" b="0"/>
+            <wp:wrapTight wrapText="bothSides">
+              <wp:wrapPolygon edited="0">
+                <wp:start x="0" y="0"/>
+                <wp:lineTo x="0" y="21476"/>
+                <wp:lineTo x="21555" y="21476"/>
+                <wp:lineTo x="21555" y="0"/>
+                <wp:lineTo x="0" y="0"/>
+              </wp:wrapPolygon>
+            </wp:wrapTight>
+            <wp:docPr id="10" name="Picture 10"/>
+            <wp:cNvGraphicFramePr>
+              <a:graphicFrameLocks xmlns:a="http://schemas.openxmlformats.org/drawingml/2006/main" noChangeAspect="1"/>
+            </wp:cNvGraphicFramePr>
+            <a:graphic xmlns:a="http://schemas.openxmlformats.org/drawingml/2006/main">
+              <a:graphicData uri="http://schemas.openxmlformats.org/drawingml/2006/picture">
+                <pic:pic xmlns:pic="http://schemas.openxmlformats.org/drawingml/2006/picture">
+                  <pic:nvPicPr>
+                    <pic:cNvPr id="10" name="Screenshot 2024-12-02 144748.png"/>
+                    <pic:cNvPicPr/>
+                  </pic:nvPicPr>
+                  <pic:blipFill>
+                    <a:blip r:embed="rId9">
+                      <a:extLst>
+                        <a:ext uri="{28A0092B-C50C-407E-A947-70E740481C1C}">
+                          <a14:useLocalDpi xmlns:a14="http://schemas.microsoft.com/office/drawing/2010/main" val="0"/>
+                        </a:ext>
+                      </a:extLst>
+                    </a:blip>
+                    <a:stretch>
+                      <a:fillRect/>
+                    </a:stretch>
+                  </pic:blipFill>
+                  <pic:spPr>
+                    <a:xfrm>
+                      <a:off x="0" y="0"/>
+                      <a:ext cx="4925060" cy="4081145"/>
+                    </a:xfrm>
+                    <a:prstGeom prst="rect">
+                      <a:avLst/>
+                    </a:prstGeom>
+                  </pic:spPr>
+                </pic:pic>
+              </a:graphicData>
+            </a:graphic>
+            <wp14:sizeRelH relativeFrom="margin">
+              <wp14:pctWidth>0</wp14:pctWidth>
+            </wp14:sizeRelH>
+            <wp14:sizeRelV relativeFrom="margin">
+              <wp14:pctHeight>0</wp14:pctHeight>
+            </wp14:sizeRelV>
+          </wp:anchor>
+        </w:drawing>
+      </w:r>
+    </w:p>
+    <w:p>
+      <w:pPr>
+        <w:bidi/>
+        <w:rPr>
+          <w:rFonts w:ascii="Vazir" w:hAnsi="Vazir" w:cs="Vazir"/>
+          <w:b/>
+          <w:bCs/>
+          <w:sz w:val="28"/>
+          <w:szCs w:val="28"/>
+          <w:rtl/>
+          <w:lang w:bidi="fa-IR"/>
+        </w:rPr>
+      </w:pPr>
+    </w:p>
+    <w:p>
+      <w:pPr>
+        <w:bidi/>
+        <w:rPr>
+          <w:rFonts w:ascii="Vazir" w:hAnsi="Vazir" w:cs="Vazir"/>
+          <w:b/>
+          <w:bCs/>
+          <w:sz w:val="28"/>
+          <w:szCs w:val="28"/>
+          <w:rtl/>
+          <w:lang w:bidi="fa-IR"/>
+        </w:rPr>
+      </w:pPr>
+    </w:p>
+    <w:p>
+      <w:pPr>
+        <w:bidi/>
+        <w:rPr>
+          <w:rFonts w:ascii="Vazir" w:hAnsi="Vazir" w:cs="Vazir"/>
+          <w:b/>
+          <w:bCs/>
+          <w:sz w:val="28"/>
+          <w:szCs w:val="28"/>
+          <w:rtl/>
+          <w:lang w:bidi="fa-IR"/>
+        </w:rPr>
+      </w:pPr>
+    </w:p>
+    <w:p>
+      <w:pPr>
+        <w:bidi/>
+        <w:rPr>
+          <w:rFonts w:ascii="Vazir" w:hAnsi="Vazir" w:cs="Vazir"/>
+          <w:b/>
+          <w:bCs/>
+          <w:sz w:val="28"/>
+          <w:szCs w:val="28"/>
+          <w:rtl/>
+          <w:lang w:bidi="fa-IR"/>
+        </w:rPr>
+      </w:pPr>
+    </w:p>
+    <w:p>
+      <w:pPr>
+        <w:bidi/>
+        <w:rPr>
+          <w:rFonts w:ascii="Vazir" w:hAnsi="Vazir" w:cs="Vazir"/>
+          <w:b/>
+          <w:bCs/>
+          <w:sz w:val="28"/>
+          <w:szCs w:val="28"/>
+          <w:rtl/>
+          <w:lang w:bidi="fa-IR"/>
+        </w:rPr>
+      </w:pPr>
+    </w:p>
+    <w:p>
+      <w:pPr>
+        <w:bidi/>
+        <w:rPr>
+          <w:rFonts w:ascii="Vazir" w:hAnsi="Vazir" w:cs="Vazir"/>
+          <w:b/>
+          <w:bCs/>
+          <w:sz w:val="28"/>
+          <w:szCs w:val="28"/>
+          <w:rtl/>
+          <w:lang w:bidi="fa-IR"/>
+        </w:rPr>
+      </w:pPr>
+    </w:p>
+    <w:p>
+      <w:pPr>
+        <w:bidi/>
+        <w:rPr>
+          <w:rFonts w:ascii="Vazir" w:hAnsi="Vazir" w:cs="Vazir"/>
+          <w:b/>
+          <w:bCs/>
+          <w:sz w:val="28"/>
+          <w:szCs w:val="28"/>
+          <w:rtl/>
+          <w:lang w:bidi="fa-IR"/>
+        </w:rPr>
+      </w:pPr>
+    </w:p>
+    <w:p>
+      <w:pPr>
+        <w:bidi/>
+        <w:rPr>
+          <w:rFonts w:ascii="Vazir" w:hAnsi="Vazir" w:cs="Vazir"/>
+          <w:b/>
+          <w:bCs/>
+          <w:sz w:val="28"/>
+          <w:szCs w:val="28"/>
+          <w:rtl/>
+          <w:lang w:bidi="fa-IR"/>
+        </w:rPr>
+      </w:pPr>
+    </w:p>
+    <w:p>
+      <w:pPr>
+        <w:bidi/>
+        <w:rPr>
+          <w:rFonts w:ascii="Vazir" w:hAnsi="Vazir" w:cs="Vazir"/>
+          <w:b/>
+          <w:bCs/>
+          <w:sz w:val="28"/>
+          <w:szCs w:val="28"/>
+          <w:rtl/>
+          <w:lang w:bidi="fa-IR"/>
+        </w:rPr>
+      </w:pPr>
+    </w:p>
+    <w:p>
+      <w:pPr>
+        <w:bidi/>
+        <w:rPr>
+          <w:rFonts w:ascii="Vazir" w:hAnsi="Vazir" w:cs="Vazir"/>
+          <w:b/>
+          <w:bCs/>
+          <w:sz w:val="28"/>
+          <w:szCs w:val="28"/>
+          <w:rtl/>
+          <w:lang w:bidi="fa-IR"/>
+        </w:rPr>
+      </w:pPr>
+    </w:p>
+    <w:p>
+      <w:pPr>
+        <w:bidi/>
+        <w:rPr>
+          <w:rFonts w:ascii="Vazir" w:hAnsi="Vazir" w:cs="Vazir"/>
+          <w:sz w:val="28"/>
+          <w:szCs w:val="28"/>
+          <w:lang w:bidi="fa-IR"/>
+        </w:rPr>
+      </w:pPr>
+      <w:r>
+        <w:rPr>
+          <w:rFonts w:ascii="Vazir" w:hAnsi="Vazir" w:cs="Vazir" w:hint="cs"/>
+          <w:b/>
+          <w:bCs/>
+          <w:sz w:val="28"/>
+          <w:szCs w:val="28"/>
+          <w:rtl/>
+          <w:lang w:bidi="fa-IR"/>
+        </w:rPr>
+        <w:lastRenderedPageBreak/>
+        <w:t xml:space="preserve">ماژول </w:t>
+      </w:r>
+      <w:r>
+        <w:rPr>
+          <w:rFonts w:ascii="Vazir" w:hAnsi="Vazir" w:cs="Vazir"/>
+          <w:b/>
+          <w:bCs/>
+          <w:sz w:val="28"/>
+          <w:szCs w:val="28"/>
+          <w:lang w:bidi="fa-IR"/>
+        </w:rPr>
+        <w:t>session</w:t>
+      </w:r>
+      <w:r>
+        <w:rPr>
+          <w:rFonts w:ascii="Vazir" w:hAnsi="Vazir" w:cs="Vazir" w:hint="cs"/>
+          <w:b/>
+          <w:bCs/>
+          <w:sz w:val="28"/>
+          <w:szCs w:val="28"/>
+          <w:rtl/>
+          <w:lang w:bidi="fa-IR"/>
+        </w:rPr>
+        <w:t xml:space="preserve"> : </w:t>
+      </w:r>
+      <w:r>
+        <w:rPr>
+          <w:rFonts w:ascii="Vazir" w:hAnsi="Vazir" w:cs="Vazir" w:hint="cs"/>
+          <w:sz w:val="28"/>
+          <w:szCs w:val="28"/>
+          <w:rtl/>
+          <w:lang w:bidi="fa-IR"/>
+        </w:rPr>
+        <w:t xml:space="preserve">به وسیله این ماژول به </w:t>
+      </w:r>
+      <w:r>
+        <w:rPr>
+          <w:rFonts w:ascii="Vazir" w:hAnsi="Vazir" w:cs="Vazir"/>
+          <w:sz w:val="28"/>
+          <w:szCs w:val="28"/>
+          <w:lang w:bidi="fa-IR"/>
+        </w:rPr>
+        <w:t>session</w:t>
+      </w:r>
+      <w:r>
+        <w:rPr>
+          <w:rFonts w:ascii="Vazir" w:hAnsi="Vazir" w:cs="Vazir" w:hint="cs"/>
+          <w:sz w:val="28"/>
+          <w:szCs w:val="28"/>
+          <w:rtl/>
+          <w:lang w:bidi="fa-IR"/>
+        </w:rPr>
+        <w:t xml:space="preserve"> دسترسی داریم و از جمله کارهایی مثل ست کردن کوکی ، حذف کوکی و یا بدست آورن کوکی ها رانجام بدهیم .</w:t>
+      </w:r>
+    </w:p>
+    <w:p>
+      <w:pPr>
+        <w:bidi/>
+        <w:rPr>
+          <w:rFonts w:ascii="Vazir" w:hAnsi="Vazir" w:cs="Vazir"/>
+          <w:sz w:val="28"/>
+          <w:szCs w:val="28"/>
+          <w:lang w:bidi="fa-IR"/>
+        </w:rPr>
+      </w:pPr>
+      <w:r>
+        <w:rPr>
+          <w:rFonts w:ascii="Vazir" w:hAnsi="Vazir" w:cs="Vazir"/>
+          <w:noProof/>
+          <w:sz w:val="28"/>
+          <w:szCs w:val="28"/>
+        </w:rPr>
+        <w:drawing>
+          <wp:anchor distT="0" distB="0" distL="114300" distR="114300" simplePos="0" relativeHeight="251665408" behindDoc="1" locked="0" layoutInCell="1" allowOverlap="1">
+            <wp:simplePos x="0" y="0"/>
+            <wp:positionH relativeFrom="margin">
+              <wp:align>center</wp:align>
+            </wp:positionH>
+            <wp:positionV relativeFrom="paragraph">
+              <wp:posOffset>4181</wp:posOffset>
+            </wp:positionV>
+            <wp:extent cx="4934585" cy="2828925"/>
+            <wp:effectExtent l="0" t="0" r="0" b="9525"/>
+            <wp:wrapTight wrapText="bothSides">
+              <wp:wrapPolygon edited="0">
+                <wp:start x="0" y="0"/>
+                <wp:lineTo x="0" y="21527"/>
+                <wp:lineTo x="21514" y="21527"/>
+                <wp:lineTo x="21514" y="0"/>
+                <wp:lineTo x="0" y="0"/>
+              </wp:wrapPolygon>
+            </wp:wrapTight>
+            <wp:docPr id="11" name="Picture 11"/>
+            <wp:cNvGraphicFramePr>
+              <a:graphicFrameLocks xmlns:a="http://schemas.openxmlformats.org/drawingml/2006/main" noChangeAspect="1"/>
+            </wp:cNvGraphicFramePr>
+            <a:graphic xmlns:a="http://schemas.openxmlformats.org/drawingml/2006/main">
+              <a:graphicData uri="http://schemas.openxmlformats.org/drawingml/2006/picture">
+                <pic:pic xmlns:pic="http://schemas.openxmlformats.org/drawingml/2006/picture">
+                  <pic:nvPicPr>
+                    <pic:cNvPr id="11" name="Screenshot 2024-12-02 145234.png"/>
+                    <pic:cNvPicPr/>
+                  </pic:nvPicPr>
+                  <pic:blipFill>
+                    <a:blip r:embed="rId10">
+                      <a:extLst>
+                        <a:ext uri="{28A0092B-C50C-407E-A947-70E740481C1C}">
+                          <a14:useLocalDpi xmlns:a14="http://schemas.microsoft.com/office/drawing/2010/main" val="0"/>
+                        </a:ext>
+                      </a:extLst>
+                    </a:blip>
+                    <a:stretch>
+                      <a:fillRect/>
+                    </a:stretch>
+                  </pic:blipFill>
+                  <pic:spPr>
+                    <a:xfrm>
+                      <a:off x="0" y="0"/>
+                      <a:ext cx="4934585" cy="2828925"/>
+                    </a:xfrm>
+                    <a:prstGeom prst="rect">
+                      <a:avLst/>
+                    </a:prstGeom>
+                  </pic:spPr>
+                </pic:pic>
+              </a:graphicData>
+            </a:graphic>
+          </wp:anchor>
+        </w:drawing>
+      </w:r>
+    </w:p>
+    <w:p>
+      <w:pPr>
+        <w:bidi/>
+        <w:rPr>
+          <w:rFonts w:ascii="Vazir" w:hAnsi="Vazir" w:cs="Vazir"/>
+          <w:b/>
+          <w:bCs/>
+          <w:sz w:val="28"/>
+          <w:szCs w:val="28"/>
+          <w:rtl/>
+          <w:lang w:bidi="fa-IR"/>
+        </w:rPr>
+      </w:pPr>
+    </w:p>
+    <w:p>
+      <w:pPr>
+        <w:bidi/>
+        <w:rPr>
+          <w:rFonts w:ascii="Vazir" w:hAnsi="Vazir" w:cs="Vazir"/>
+          <w:b/>
+          <w:bCs/>
+          <w:sz w:val="28"/>
+          <w:szCs w:val="28"/>
+          <w:rtl/>
+          <w:lang w:bidi="fa-IR"/>
+        </w:rPr>
+      </w:pPr>
+    </w:p>
+    <w:p>
+      <w:pPr>
+        <w:bidi/>
+        <w:rPr>
+          <w:rFonts w:ascii="Vazir" w:hAnsi="Vazir" w:cs="Vazir"/>
+          <w:b/>
+          <w:bCs/>
+          <w:sz w:val="28"/>
+          <w:szCs w:val="28"/>
+          <w:rtl/>
+          <w:lang w:bidi="fa-IR"/>
+        </w:rPr>
+      </w:pPr>
+    </w:p>
+    <w:p>
+      <w:pPr>
+        <w:bidi/>
+        <w:rPr>
+          <w:rFonts w:ascii="Vazir" w:hAnsi="Vazir" w:cs="Vazir"/>
+          <w:b/>
+          <w:bCs/>
+          <w:sz w:val="28"/>
+          <w:szCs w:val="28"/>
+          <w:lang w:bidi="fa-IR"/>
+        </w:rPr>
+      </w:pPr>
+    </w:p>
+    <w:p>
+      <w:pPr>
+        <w:bidi/>
+        <w:rPr>
+          <w:rFonts w:ascii="Vazir" w:hAnsi="Vazir" w:cs="Vazir"/>
+          <w:b/>
+          <w:bCs/>
+          <w:sz w:val="28"/>
+          <w:szCs w:val="28"/>
+          <w:lang w:bidi="fa-IR"/>
+        </w:rPr>
+      </w:pPr>
+    </w:p>
+    <w:p>
+      <w:pPr>
+        <w:bidi/>
+        <w:rPr>
+          <w:rFonts w:ascii="Vazir" w:hAnsi="Vazir" w:cs="Vazir"/>
+          <w:b/>
+          <w:bCs/>
+          <w:sz w:val="28"/>
+          <w:szCs w:val="28"/>
+          <w:rtl/>
+          <w:lang w:bidi="fa-IR"/>
+        </w:rPr>
+      </w:pPr>
+    </w:p>
+    <w:p>
+      <w:pPr>
+        <w:bidi/>
+        <w:rPr>
+          <w:rFonts w:ascii="Vazir" w:hAnsi="Vazir" w:cs="Vazir"/>
+          <w:b/>
+          <w:bCs/>
+          <w:sz w:val="28"/>
+          <w:szCs w:val="28"/>
+          <w:rtl/>
+          <w:lang w:bidi="fa-IR"/>
+        </w:rPr>
+      </w:pPr>
+    </w:p>
+    <w:p>
+      <w:pPr>
+        <w:bidi/>
+        <w:rPr>
+          <w:rFonts w:ascii="Vazir" w:hAnsi="Vazir" w:cs="Vazir" w:hint="cs"/>
+          <w:sz w:val="28"/>
+          <w:szCs w:val="28"/>
+          <w:rtl/>
+          <w:lang w:bidi="fa-IR"/>
+        </w:rPr>
+      </w:pPr>
+      <w:r>
+        <w:rPr>
+          <w:rFonts w:ascii="Vazir" w:hAnsi="Vazir" w:cs="Vazir" w:hint="cs"/>
+          <w:b/>
+          <w:bCs/>
+          <w:sz w:val="28"/>
+          <w:szCs w:val="28"/>
+          <w:rtl/>
+          <w:lang w:bidi="fa-IR"/>
+        </w:rPr>
+        <w:t xml:space="preserve">ماژول </w:t>
+      </w:r>
+      <w:r>
+        <w:rPr>
+          <w:rFonts w:ascii="Vazir" w:hAnsi="Vazir" w:cs="Vazir"/>
+          <w:b/>
+          <w:bCs/>
+          <w:sz w:val="28"/>
+          <w:szCs w:val="28"/>
+          <w:lang w:bidi="fa-IR"/>
+        </w:rPr>
+        <w:t>Menu</w:t>
+      </w:r>
+      <w:r>
+        <w:rPr>
+          <w:rFonts w:ascii="Vazir" w:hAnsi="Vazir" w:cs="Vazir" w:hint="cs"/>
+          <w:b/>
+          <w:bCs/>
+          <w:sz w:val="28"/>
+          <w:szCs w:val="28"/>
+          <w:rtl/>
+          <w:lang w:bidi="fa-IR"/>
+        </w:rPr>
+        <w:t xml:space="preserve"> : </w:t>
+      </w:r>
+      <w:r>
+        <w:rPr>
+          <w:rFonts w:ascii="Vazir" w:hAnsi="Vazir" w:cs="Vazir" w:hint="cs"/>
+          <w:sz w:val="28"/>
+          <w:szCs w:val="28"/>
+          <w:rtl/>
+          <w:lang w:bidi="fa-IR"/>
+        </w:rPr>
+        <w:t>به وسیله این ماژول می توانیم منو های برنامه را تعریف کنیم.</w:t>
+      </w:r>
+    </w:p>
+    <w:p>
+      <w:pPr>
+        <w:bidi/>
+        <w:rPr>
+          <w:rFonts w:ascii="Vazir" w:hAnsi="Vazir" w:cs="Vazir" w:hint="cs"/>
+          <w:sz w:val="28"/>
+          <w:szCs w:val="28"/>
+          <w:rtl/>
+          <w:lang w:bidi="fa-IR"/>
+        </w:rPr>
+      </w:pPr>
+      <w:r>
+        <w:rPr>
+          <w:rFonts w:ascii="Vazir" w:hAnsi="Vazir" w:cs="Vazir" w:hint="cs"/>
+          <w:noProof/>
+          <w:sz w:val="28"/>
+          <w:szCs w:val="28"/>
+          <w:rtl/>
+        </w:rPr>
+        <w:drawing>
+          <wp:anchor distT="0" distB="0" distL="114300" distR="114300" simplePos="0" relativeHeight="251666432" behindDoc="1" locked="0" layoutInCell="1" allowOverlap="1" wp14:anchorId="06B5D19A" wp14:editId="0836A72A">
+            <wp:simplePos x="0" y="0"/>
+            <wp:positionH relativeFrom="margin">
+              <wp:posOffset>1586865</wp:posOffset>
+            </wp:positionH>
+            <wp:positionV relativeFrom="paragraph">
+              <wp:posOffset>56515</wp:posOffset>
+            </wp:positionV>
+            <wp:extent cx="3105150" cy="3748405"/>
+            <wp:effectExtent l="0" t="0" r="0" b="4445"/>
+            <wp:wrapTight wrapText="bothSides">
+              <wp:wrapPolygon edited="0">
+                <wp:start x="0" y="0"/>
+                <wp:lineTo x="0" y="21516"/>
+                <wp:lineTo x="21467" y="21516"/>
+                <wp:lineTo x="21467" y="0"/>
+                <wp:lineTo x="0" y="0"/>
+              </wp:wrapPolygon>
+            </wp:wrapTight>
+            <wp:docPr id="12" name="Picture 12"/>
+            <wp:cNvGraphicFramePr>
+              <a:graphicFrameLocks xmlns:a="http://schemas.openxmlformats.org/drawingml/2006/main" noChangeAspect="1"/>
+            </wp:cNvGraphicFramePr>
+            <a:graphic xmlns:a="http://schemas.openxmlformats.org/drawingml/2006/main">
+              <a:graphicData uri="http://schemas.openxmlformats.org/drawingml/2006/picture">
+                <pic:pic xmlns:pic="http://schemas.openxmlformats.org/drawingml/2006/picture">
+                  <pic:nvPicPr>
+                    <pic:cNvPr id="12" name="Menu.png"/>
+                    <pic:cNvPicPr/>
+                  </pic:nvPicPr>
+                  <pic:blipFill>
+                    <a:blip r:embed="rId11" cstate="print">
+                      <a:extLst>
+                        <a:ext uri="{28A0092B-C50C-407E-A947-70E740481C1C}">
+                          <a14:useLocalDpi xmlns:a14="http://schemas.microsoft.com/office/drawing/2010/main" val="0"/>
+                        </a:ext>
+                      </a:extLst>
+                    </a:blip>
+                    <a:stretch>
+                      <a:fillRect/>
+                    </a:stretch>
+                  </pic:blipFill>
+                  <pic:spPr>
+                    <a:xfrm>
+                      <a:off x="0" y="0"/>
+                      <a:ext cx="3105150" cy="3748405"/>
+                    </a:xfrm>
+                    <a:prstGeom prst="rect">
+                      <a:avLst/>
+                    </a:prstGeom>
+                  </pic:spPr>
+                </pic:pic>
+              </a:graphicData>
+            </a:graphic>
+            <wp14:sizeRelH relativeFrom="margin">
+              <wp14:pctWidth>0</wp14:pctWidth>
+            </wp14:sizeRelH>
+            <wp14:sizeRelV relativeFrom="margin">
+              <wp14:pctHeight>0</wp14:pctHeight>
+            </wp14:sizeRelV>
+          </wp:anchor>
+        </w:drawing>
+      </w:r>
+    </w:p>
+    <w:p>
+      <w:pPr>
+        <w:bidi/>
+        <w:rPr>
+          <w:rFonts w:ascii="Vazir" w:hAnsi="Vazir" w:cs="Vazir"/>
+          <w:b/>
+          <w:bCs/>
+          <w:sz w:val="28"/>
+          <w:szCs w:val="28"/>
+          <w:lang w:bidi="fa-IR"/>
+        </w:rPr>
+      </w:pPr>
+    </w:p>
+    <w:p>
+      <w:pPr>
+        <w:bidi/>
+        <w:rPr>
+          <w:rFonts w:ascii="Vazir" w:hAnsi="Vazir" w:cs="Vazir"/>
+          <w:b/>
+          <w:bCs/>
+          <w:sz w:val="28"/>
+          <w:szCs w:val="28"/>
+          <w:lang w:bidi="fa-IR"/>
+        </w:rPr>
+      </w:pPr>
+    </w:p>
+    <w:p>
+      <w:pPr>
+        <w:bidi/>
+        <w:rPr>
+          <w:rFonts w:ascii="Vazir" w:hAnsi="Vazir" w:cs="Vazir"/>
+          <w:b/>
+          <w:bCs/>
+          <w:sz w:val="28"/>
+          <w:szCs w:val="28"/>
+          <w:lang w:bidi="fa-IR"/>
+        </w:rPr>
+      </w:pPr>
+    </w:p>
+    <w:p>
+      <w:pPr>
+        <w:bidi/>
+        <w:rPr>
+          <w:rFonts w:ascii="Vazir" w:hAnsi="Vazir" w:cs="Vazir"/>
+          <w:b/>
+          <w:bCs/>
+          <w:sz w:val="28"/>
+          <w:szCs w:val="28"/>
+          <w:lang w:bidi="fa-IR"/>
+        </w:rPr>
+      </w:pPr>
+    </w:p>
+    <w:p>
+      <w:pPr>
+        <w:bidi/>
+        <w:rPr>
+          <w:rFonts w:ascii="Vazir" w:hAnsi="Vazir" w:cs="Vazir"/>
+          <w:b/>
+          <w:bCs/>
+          <w:sz w:val="28"/>
+          <w:szCs w:val="28"/>
+          <w:lang w:bidi="fa-IR"/>
+        </w:rPr>
+      </w:pPr>
+    </w:p>
+    <w:p>
+      <w:pPr>
+        <w:bidi/>
+        <w:rPr>
+          <w:rFonts w:ascii="Vazir" w:hAnsi="Vazir" w:cs="Vazir"/>
+          <w:b/>
+          <w:bCs/>
+          <w:sz w:val="28"/>
+          <w:szCs w:val="28"/>
+          <w:lang w:bidi="fa-IR"/>
+        </w:rPr>
+      </w:pPr>
+    </w:p>
+    <w:p>
+      <w:pPr>
+        <w:bidi/>
+        <w:rPr>
+          <w:rFonts w:ascii="Vazir" w:hAnsi="Vazir" w:cs="Vazir"/>
+          <w:b/>
+          <w:bCs/>
+          <w:sz w:val="28"/>
+          <w:szCs w:val="28"/>
+          <w:lang w:bidi="fa-IR"/>
+        </w:rPr>
+      </w:pPr>
+    </w:p>
+    <w:p>
+      <w:pPr>
+        <w:bidi/>
+        <w:rPr>
+          <w:rFonts w:ascii="Vazir" w:hAnsi="Vazir" w:cs="Vazir"/>
+          <w:b/>
+          <w:bCs/>
+          <w:sz w:val="28"/>
+          <w:szCs w:val="28"/>
+          <w:rtl/>
+          <w:lang w:bidi="fa-IR"/>
+        </w:rPr>
+      </w:pPr>
+    </w:p>
+    <w:p>
+      <w:pPr>
+        <w:bidi/>
+        <w:rPr>
+          <w:rFonts w:ascii="Vazir" w:hAnsi="Vazir" w:cs="Vazir"/>
+          <w:sz w:val="28"/>
+          <w:szCs w:val="28"/>
+          <w:rtl/>
+          <w:lang w:bidi="fa-IR"/>
+        </w:rPr>
+      </w:pPr>
+      <w:r>
+        <w:rPr>
+          <w:rFonts w:ascii="Vazir" w:hAnsi="Vazir" w:cs="Vazir" w:hint="cs"/>
+          <w:b/>
+          <w:bCs/>
+          <w:sz w:val="28"/>
+          <w:szCs w:val="28"/>
+          <w:rtl/>
+          <w:lang w:bidi="fa-IR"/>
+        </w:rPr>
+        <w:lastRenderedPageBreak/>
+        <w:t xml:space="preserve">ماژول </w:t>
+      </w:r>
+      <w:r>
+        <w:rPr>
+          <w:rFonts w:ascii="Vazir" w:hAnsi="Vazir" w:cs="Vazir"/>
+          <w:b/>
+          <w:bCs/>
+          <w:sz w:val="28"/>
+          <w:szCs w:val="28"/>
+          <w:lang w:bidi="fa-IR"/>
+        </w:rPr>
+        <w:t>webFrame</w:t>
+      </w:r>
+      <w:r>
+        <w:rPr>
+          <w:rFonts w:ascii="Vazir" w:hAnsi="Vazir" w:cs="Vazir" w:hint="cs"/>
+          <w:b/>
+          <w:bCs/>
+          <w:sz w:val="28"/>
+          <w:szCs w:val="28"/>
+          <w:rtl/>
+          <w:lang w:bidi="fa-IR"/>
+        </w:rPr>
+        <w:t xml:space="preserve"> : </w:t>
+      </w:r>
+      <w:r>
+        <w:rPr>
+          <w:rFonts w:ascii="Vazir" w:hAnsi="Vazir" w:cs="Vazir" w:hint="cs"/>
+          <w:sz w:val="28"/>
+          <w:szCs w:val="28"/>
+          <w:rtl/>
+          <w:lang w:bidi="fa-IR"/>
+        </w:rPr>
+        <w:t xml:space="preserve">به وسیله این ماژول ما فریم صفحه دسترسی داریم و کارهایی از قبیل زوم کردن در صفحه را  به وسیله متد </w:t>
+      </w:r>
+      <w:r>
+        <w:rPr>
+          <w:rFonts w:ascii="Vazir" w:hAnsi="Vazir" w:cs="Vazir"/>
+          <w:sz w:val="28"/>
+          <w:szCs w:val="28"/>
+          <w:lang w:bidi="fa-IR"/>
+        </w:rPr>
+        <w:t xml:space="preserve">setZoomFactor </w:t>
+      </w:r>
+      <w:r>
+        <w:rPr>
+          <w:rFonts w:ascii="Vazir" w:hAnsi="Vazir" w:cs="Vazir" w:hint="cs"/>
+          <w:sz w:val="28"/>
+          <w:szCs w:val="28"/>
+          <w:rtl/>
+          <w:lang w:bidi="fa-IR"/>
+        </w:rPr>
+        <w:t xml:space="preserve"> می توانیم انجام دهیم</w:t>
+      </w:r>
+      <w:r>
+        <w:rPr>
+          <w:rFonts w:ascii="Vazir" w:hAnsi="Vazir" w:cs="Vazir"/>
+          <w:sz w:val="28"/>
+          <w:szCs w:val="28"/>
+          <w:lang w:bidi="fa-IR"/>
+        </w:rPr>
+        <w:t xml:space="preserve"> </w:t>
+      </w:r>
+      <w:r>
+        <w:rPr>
+          <w:rFonts w:ascii="Vazir" w:hAnsi="Vazir" w:cs="Vazir" w:hint="cs"/>
+          <w:sz w:val="28"/>
+          <w:szCs w:val="28"/>
+          <w:rtl/>
+          <w:lang w:bidi="fa-IR"/>
+        </w:rPr>
+        <w:t>که عددی پیش فرض آن 1 است .</w:t>
+      </w:r>
+    </w:p>
+    <w:p>
+      <w:pPr>
+        <w:bidi/>
+        <w:rPr>
+          <w:rFonts w:ascii="Vazir" w:hAnsi="Vazir" w:cs="Vazir"/>
+          <w:sz w:val="28"/>
+          <w:szCs w:val="28"/>
+          <w:rtl/>
+          <w:lang w:bidi="fa-IR"/>
+        </w:rPr>
+      </w:pPr>
+    </w:p>
+    <w:p>
+      <w:pPr>
+        <w:bidi/>
+        <w:rPr>
+          <w:rFonts w:ascii="Vazir" w:hAnsi="Vazir" w:cs="Vazir"/>
+          <w:b/>
+          <w:bCs/>
+          <w:sz w:val="28"/>
+          <w:szCs w:val="28"/>
+          <w:rtl/>
+          <w:lang w:bidi="fa-IR"/>
+        </w:rPr>
+      </w:pPr>
+    </w:p>
+    <w:p>
+      <w:pPr>
+        <w:bidi/>
+        <w:rPr>
+          <w:rFonts w:ascii="Vazir" w:hAnsi="Vazir" w:cs="Vazir"/>
+          <w:sz w:val="28"/>
+          <w:szCs w:val="28"/>
+          <w:rtl/>
+          <w:lang w:bidi="fa-IR"/>
+        </w:rPr>
+      </w:pPr>
+      <w:r>
+        <w:rPr>
+          <w:rFonts w:ascii="Vazir" w:hAnsi="Vazir" w:cs="Vazir" w:hint="cs"/>
+          <w:b/>
+          <w:bCs/>
+          <w:sz w:val="28"/>
+          <w:szCs w:val="28"/>
+          <w:rtl/>
+          <w:lang w:bidi="fa-IR"/>
+        </w:rPr>
         <w:t xml:space="preserve">مفهوم </w:t>
       </w:r>
       <w:r>
@@ -2152,7 +3489,6 @@
           <w:rFonts w:ascii="Vazir" w:hAnsi="Vazir" w:cs="Vazir"/>
           <w:sz w:val="28"/>
           <w:szCs w:val="28"/>
-          <w:rtl/>
           <w:lang w:bidi="fa-IR"/>
         </w:rPr>
       </w:pPr>
@@ -2254,18 +3590,6 @@
           <w:lang w:bidi="fa-IR"/>
         </w:rPr>
       </w:pPr>
-    </w:p>
-    <w:p>
-      <w:pPr>
-        <w:bidi/>
-        <w:rPr>
-          <w:rFonts w:ascii="Vazir" w:hAnsi="Vazir" w:cs="Vazir"/>
-          <w:sz w:val="28"/>
-          <w:szCs w:val="28"/>
-          <w:rtl/>
-          <w:lang w:bidi="fa-IR"/>
-        </w:rPr>
-      </w:pPr>
       <w:r>
         <w:rPr>
           <w:rFonts w:ascii="Vazir" w:hAnsi="Vazir" w:cs="Vazir"/>
@@ -2273,6 +3597,7 @@
           <w:sz w:val="28"/>
           <w:szCs w:val="28"/>
         </w:rPr>
+        <w:lastRenderedPageBreak/>
         <w:drawing>
           <wp:inline distT="0" distB="0" distL="0" distR="0" wp14:anchorId="26769111" wp14:editId="2DA80F92">
             <wp:extent cx="5943600" cy="1505585"/>
@@ -2289,7 +3614,7 @@
                     <pic:cNvPicPr/>
                   </pic:nvPicPr>
                   <pic:blipFill>
-                    <a:blip r:embed="rId6">
+                    <a:blip r:embed="rId12">
                       <a:extLst>
                         <a:ext uri="{28A0092B-C50C-407E-A947-70E740481C1C}">
                           <a14:useLocalDpi xmlns:a14="http://schemas.microsoft.com/office/drawing/2010/main" val="0"/>
@@ -2411,18 +3736,7 @@
           <w:rtl/>
           <w:lang w:bidi="fa-IR"/>
         </w:rPr>
-        <w:t xml:space="preserve"> از طریق کانالی </w:t>
-      </w:r>
-      <w:r>
-        <w:rPr>
-          <w:rFonts w:ascii="Vazir" w:hAnsi="Vazir" w:cs="Vazir" w:hint="cs"/>
-          <w:sz w:val="28"/>
-          <w:szCs w:val="28"/>
-          <w:rtl/>
-          <w:lang w:bidi="fa-IR"/>
-        </w:rPr>
-        <w:lastRenderedPageBreak/>
-        <w:t xml:space="preserve">به نام </w:t>
+        <w:t xml:space="preserve"> از طریق کانالی به نام </w:t>
       </w:r>
       <w:r>
         <w:rPr>
@@ -2467,7 +3781,7 @@
                     <pic:cNvPicPr/>
                   </pic:nvPicPr>
                   <pic:blipFill>
-                    <a:blip r:embed="rId7">
+                    <a:blip r:embed="rId13">
                       <a:extLst>
                         <a:ext uri="{28A0092B-C50C-407E-A947-70E740481C1C}">
                           <a14:useLocalDpi xmlns:a14="http://schemas.microsoft.com/office/drawing/2010/main" val="0"/>
@@ -2861,6 +4175,7 @@
           <w:szCs w:val="28"/>
           <w:rtl/>
         </w:rPr>
+        <w:lastRenderedPageBreak/>
         <w:drawing>
           <wp:anchor distT="0" distB="0" distL="114300" distR="114300" simplePos="0" relativeHeight="251659264" behindDoc="0" locked="0" layoutInCell="1" allowOverlap="1" wp14:anchorId="02DACCC1" wp14:editId="1EEDBF1D">
             <wp:simplePos x="0" y="0"/>
@@ -2885,7 +4200,7 @@
                     <pic:cNvPicPr/>
                   </pic:nvPicPr>
                   <pic:blipFill>
-                    <a:blip r:embed="rId8">
+                    <a:blip r:embed="rId14">
                       <a:extLst>
                         <a:ext uri="{28A0092B-C50C-407E-A947-70E740481C1C}">
                           <a14:useLocalDpi xmlns:a14="http://schemas.microsoft.com/office/drawing/2010/main" val="0"/>
@@ -2911,7 +4226,7 @@
           </wp:anchor>
         </w:drawing>
       </w:r>
-      <w:hyperlink r:id="rId9" w:history="1">
+      <w:hyperlink r:id="rId15" w:history="1">
         <w:r>
           <w:rPr>
             <w:rStyle w:val="Hyperlink"/>
@@ -2995,7 +4310,6 @@
           <w:rFonts w:ascii="Vazir" w:hAnsi="Vazir" w:cs="Vazir"/>
           <w:sz w:val="28"/>
           <w:szCs w:val="28"/>
-          <w:rtl/>
           <w:lang w:bidi="fa-IR"/>
         </w:rPr>
       </w:pPr>
@@ -3088,12 +4402,19 @@
     </w:p>
     <w:p>
       <w:pPr>
-        <w:pStyle w:val="ListParagraph"/>
-        <w:numPr>
-          <w:ilvl w:val="0"/>
-          <w:numId w:val="5"/>
-        </w:numPr>
-        <w:bidi/>
+        <w:bidi/>
+        <w:rPr>
+          <w:rFonts w:ascii="Vazir" w:hAnsi="Vazir" w:cs="Vazir"/>
+          <w:sz w:val="28"/>
+          <w:szCs w:val="28"/>
+          <w:lang w:bidi="fa-IR"/>
+        </w:rPr>
+      </w:pPr>
+    </w:p>
+    <w:p>
+      <w:pPr>
+        <w:bidi/>
+        <w:ind w:left="360"/>
         <w:rPr>
           <w:rFonts w:ascii="Vazir" w:hAnsi="Vazir" w:cs="Vazir" w:hint="cs"/>
           <w:sz w:val="28"/>
@@ -3184,7 +4505,7 @@
         </w:rPr>
         <w:t xml:space="preserve"> </w:t>
       </w:r>
-      <w:hyperlink r:id="rId10" w:history="1">
+      <w:hyperlink r:id="rId16" w:history="1">
         <w:r>
           <w:rPr>
             <w:rStyle w:val="Hyperlink"/>
@@ -3214,22 +4535,107 @@
     </w:p>
     <w:p>
       <w:pPr>
-        <w:pStyle w:val="ListParagraph"/>
-        <w:numPr>
-          <w:ilvl w:val="0"/>
-          <w:numId w:val="5"/>
-        </w:numPr>
-        <w:bidi/>
-        <w:rPr>
-          <w:rFonts w:ascii="Vazir" w:hAnsi="Vazir" w:cs="Vazir" w:hint="cs"/>
-          <w:sz w:val="28"/>
-          <w:szCs w:val="28"/>
-          <w:rtl/>
-          <w:lang w:bidi="fa-IR"/>
-        </w:rPr>
-      </w:pPr>
+        <w:bidi/>
+        <w:ind w:left="360"/>
+        <w:rPr>
+          <w:rFonts w:ascii="Vazir" w:hAnsi="Vazir" w:cs="Vazir" w:hint="cs"/>
+          <w:sz w:val="28"/>
+          <w:szCs w:val="28"/>
+          <w:rtl/>
+          <w:lang w:bidi="fa-IR"/>
+        </w:rPr>
+      </w:pPr>
+      <w:r>
+        <w:rPr>
+          <w:rFonts w:ascii="Vazir" w:hAnsi="Vazir" w:cs="Vazir" w:hint="cs"/>
+          <w:b/>
+          <w:bCs/>
+          <w:sz w:val="28"/>
+          <w:szCs w:val="28"/>
+          <w:rtl/>
+          <w:lang w:bidi="fa-IR"/>
+        </w:rPr>
+        <w:t xml:space="preserve">ماژول </w:t>
+      </w:r>
+      <w:r>
+        <w:rPr>
+          <w:rFonts w:ascii="Vazir" w:hAnsi="Vazir" w:cs="Vazir"/>
+          <w:b/>
+          <w:bCs/>
+          <w:sz w:val="28"/>
+          <w:szCs w:val="28"/>
+          <w:lang w:bidi="fa-IR"/>
+        </w:rPr>
+        <w:t>screen</w:t>
+      </w:r>
+      <w:r>
+        <w:rPr>
+          <w:rFonts w:ascii="Vazir" w:hAnsi="Vazir" w:cs="Vazir" w:hint="cs"/>
+          <w:b/>
+          <w:bCs/>
+          <w:sz w:val="28"/>
+          <w:szCs w:val="28"/>
+          <w:rtl/>
+          <w:lang w:bidi="fa-IR"/>
+        </w:rPr>
+        <w:t xml:space="preserve"> : </w:t>
+      </w:r>
+      <w:r>
+        <w:rPr>
+          <w:rFonts w:ascii="Vazir" w:hAnsi="Vazir" w:cs="Vazir" w:hint="cs"/>
+          <w:sz w:val="28"/>
+          <w:szCs w:val="28"/>
+          <w:rtl/>
+          <w:lang w:bidi="fa-IR"/>
+        </w:rPr>
+        <w:t>به وسیله این ماژول می توانیم مشخصات مانیتور ، محل قرارگیری موس در صفحه ، اضافه شدن یک مانیتور جدید به سیستم ، حذف مانیتور جانبی از سی</w:t>
+      </w:r>
       <w:bookmarkStart w:id="0" w:name="_GoBack"/>
       <w:bookmarkEnd w:id="0"/>
+      <w:r>
+        <w:rPr>
+          <w:rFonts w:ascii="Vazir" w:hAnsi="Vazir" w:cs="Vazir" w:hint="cs"/>
+          <w:sz w:val="28"/>
+          <w:szCs w:val="28"/>
+          <w:rtl/>
+          <w:lang w:bidi="fa-IR"/>
+        </w:rPr>
+        <w:t xml:space="preserve">ستم و ... را بدست آوریم . </w:t>
+      </w:r>
+      <w:hyperlink r:id="rId17" w:history="1">
+        <w:r>
+          <w:rPr>
+            <w:rStyle w:val="Hyperlink"/>
+            <w:rFonts w:ascii="Vazir" w:hAnsi="Vazir" w:cs="Vazir" w:hint="cs"/>
+            <w:b/>
+            <w:bCs/>
+            <w:sz w:val="28"/>
+            <w:szCs w:val="28"/>
+            <w:rtl/>
+            <w:lang w:bidi="fa-IR"/>
+          </w:rPr>
+          <w:t>لینک مربوطه در داکیومنت</w:t>
+        </w:r>
+      </w:hyperlink>
+      <w:r>
+        <w:rPr>
+          <w:rFonts w:ascii="Vazir" w:hAnsi="Vazir" w:cs="Vazir" w:hint="cs"/>
+          <w:sz w:val="28"/>
+          <w:szCs w:val="28"/>
+          <w:rtl/>
+          <w:lang w:bidi="fa-IR"/>
+        </w:rPr>
+        <w:t xml:space="preserve"> .</w:t>
+      </w:r>
+      <w:r>
+        <w:rPr>
+          <w:rFonts w:ascii="Vazir" w:hAnsi="Vazir" w:cs="Vazir"/>
+          <w:sz w:val="28"/>
+          <w:szCs w:val="28"/>
+          <w:lang w:bidi="fa-IR"/>
+        </w:rPr>
+        <w:t xml:space="preserve"> </w:t>
+      </w:r>
     </w:p>
     <w:sectPr>
       <w:pgSz w:w="12240" w:h="15840"/>
@@ -4220,7 +5626,6 @@
   <w:style w:type="character" w:default="1" w:styleId="DefaultParagraphFont">
     <w:name w:val="Default Paragraph Font"/>
     <w:uiPriority w:val="1"/>
-    <w:semiHidden/>
     <w:unhideWhenUsed/>
   </w:style>
   <w:style w:type="table" w:default="1" w:styleId="TableNormal">

</xml_diff>

<commit_message>
[change] learn (clear cach)
</commit_message>
<xml_diff>
--- a/note.docx
+++ b/note.docx
@@ -4609,10 +4609,9 @@
         <w:bidi/>
         <w:ind w:left="360"/>
         <w:rPr>
-          <w:rFonts w:ascii="Vazir" w:hAnsi="Vazir" w:cs="Vazir" w:hint="cs"/>
-          <w:sz w:val="28"/>
-          <w:szCs w:val="28"/>
-          <w:rtl/>
+          <w:rFonts w:ascii="Vazir" w:hAnsi="Vazir" w:cs="Vazir"/>
+          <w:sz w:val="28"/>
+          <w:szCs w:val="28"/>
           <w:lang w:bidi="fa-IR"/>
         </w:rPr>
       </w:pPr>
@@ -4700,21 +4699,283 @@
         </w:rPr>
         <w:t xml:space="preserve"> را به ما می دهد.</w:t>
       </w:r>
+    </w:p>
+    <w:p>
+      <w:pPr>
+        <w:bidi/>
+        <w:ind w:left="360"/>
+        <w:rPr>
+          <w:rFonts w:ascii="Vazir" w:hAnsi="Vazir" w:cs="Vazir"/>
+          <w:sz w:val="28"/>
+          <w:szCs w:val="28"/>
+          <w:lang w:bidi="fa-IR"/>
+        </w:rPr>
+      </w:pPr>
+    </w:p>
+    <w:p>
+      <w:pPr>
+        <w:bidi/>
+        <w:ind w:left="360"/>
+        <w:rPr>
+          <w:rFonts w:ascii="Vazir" w:hAnsi="Vazir" w:cs="Vazir"/>
+          <w:sz w:val="28"/>
+          <w:szCs w:val="28"/>
+          <w:lang w:bidi="fa-IR"/>
+        </w:rPr>
+      </w:pPr>
+      <w:r>
+        <w:rPr>
+          <w:rFonts w:ascii="Vazir" w:hAnsi="Vazir" w:cs="Vazir"/>
+          <w:b/>
+          <w:bCs/>
+          <w:noProof/>
+          <w:sz w:val="28"/>
+          <w:szCs w:val="28"/>
+        </w:rPr>
+        <w:drawing>
+          <wp:anchor distT="0" distB="0" distL="114300" distR="114300" simplePos="0" relativeHeight="251667456" behindDoc="1" locked="0" layoutInCell="1" allowOverlap="1" wp14:anchorId="3A78B103" wp14:editId="432B877F">
+            <wp:simplePos x="0" y="0"/>
+            <wp:positionH relativeFrom="margin">
+              <wp:align>right</wp:align>
+            </wp:positionH>
+            <wp:positionV relativeFrom="paragraph">
+              <wp:posOffset>958455</wp:posOffset>
+            </wp:positionV>
+            <wp:extent cx="5943600" cy="5136515"/>
+            <wp:effectExtent l="0" t="0" r="0" b="6985"/>
+            <wp:wrapTight wrapText="bothSides">
+              <wp:wrapPolygon edited="0">
+                <wp:start x="0" y="0"/>
+                <wp:lineTo x="0" y="21549"/>
+                <wp:lineTo x="21531" y="21549"/>
+                <wp:lineTo x="21531" y="0"/>
+                <wp:lineTo x="0" y="0"/>
+              </wp:wrapPolygon>
+            </wp:wrapTight>
+            <wp:docPr id="5" name="Picture 5"/>
+            <wp:cNvGraphicFramePr>
+              <a:graphicFrameLocks xmlns:a="http://schemas.openxmlformats.org/drawingml/2006/main" noChangeAspect="1"/>
+            </wp:cNvGraphicFramePr>
+            <a:graphic xmlns:a="http://schemas.openxmlformats.org/drawingml/2006/main">
+              <a:graphicData uri="http://schemas.openxmlformats.org/drawingml/2006/picture">
+                <pic:pic xmlns:pic="http://schemas.openxmlformats.org/drawingml/2006/picture">
+                  <pic:nvPicPr>
+                    <pic:cNvPr id="5" name="Tray.png"/>
+                    <pic:cNvPicPr/>
+                  </pic:nvPicPr>
+                  <pic:blipFill>
+                    <a:blip r:embed="rId18" cstate="print">
+                      <a:extLst>
+                        <a:ext uri="{28A0092B-C50C-407E-A947-70E740481C1C}">
+                          <a14:useLocalDpi xmlns:a14="http://schemas.microsoft.com/office/drawing/2010/main" val="0"/>
+                        </a:ext>
+                      </a:extLst>
+                    </a:blip>
+                    <a:stretch>
+                      <a:fillRect/>
+                    </a:stretch>
+                  </pic:blipFill>
+                  <pic:spPr>
+                    <a:xfrm>
+                      <a:off x="0" y="0"/>
+                      <a:ext cx="5943600" cy="5136515"/>
+                    </a:xfrm>
+                    <a:prstGeom prst="rect">
+                      <a:avLst/>
+                    </a:prstGeom>
+                  </pic:spPr>
+                </pic:pic>
+              </a:graphicData>
+            </a:graphic>
+          </wp:anchor>
+        </w:drawing>
+      </w:r>
+      <w:r>
+        <w:rPr>
+          <w:rFonts w:ascii="Vazir" w:hAnsi="Vazir" w:cs="Vazir" w:hint="cs"/>
+          <w:b/>
+          <w:bCs/>
+          <w:sz w:val="28"/>
+          <w:szCs w:val="28"/>
+          <w:rtl/>
+          <w:lang w:bidi="fa-IR"/>
+        </w:rPr>
+        <w:t xml:space="preserve">ماژول </w:t>
+      </w:r>
+      <w:r>
+        <w:rPr>
+          <w:rFonts w:ascii="Vazir" w:hAnsi="Vazir" w:cs="Vazir"/>
+          <w:b/>
+          <w:bCs/>
+          <w:sz w:val="28"/>
+          <w:szCs w:val="28"/>
+          <w:lang w:bidi="fa-IR"/>
+        </w:rPr>
+        <w:t>Tray</w:t>
+      </w:r>
+      <w:r>
+        <w:rPr>
+          <w:rFonts w:ascii="Vazir" w:hAnsi="Vazir" w:cs="Vazir" w:hint="cs"/>
+          <w:b/>
+          <w:bCs/>
+          <w:sz w:val="28"/>
+          <w:szCs w:val="28"/>
+          <w:rtl/>
+          <w:lang w:bidi="fa-IR"/>
+        </w:rPr>
+        <w:t xml:space="preserve"> :</w:t>
+      </w:r>
+      <w:r>
+        <w:rPr>
+          <w:rFonts w:ascii="Vazir" w:hAnsi="Vazir" w:cs="Vazir" w:hint="cs"/>
+          <w:sz w:val="28"/>
+          <w:szCs w:val="28"/>
+          <w:rtl/>
+          <w:lang w:bidi="fa-IR"/>
+        </w:rPr>
+        <w:t xml:space="preserve"> به وسیله این ماژول می توانیم یک آیکون در قسمت نوار پایینی صفحه کامپیوتر اضافه کنیم و برای آن منو یا منطق خاص پیاده سازی کنیم.</w:t>
+      </w:r>
+    </w:p>
+    <w:p>
+      <w:pPr>
+        <w:bidi/>
+        <w:ind w:left="360"/>
+        <w:rPr>
+          <w:rFonts w:ascii="Vazir" w:hAnsi="Vazir" w:cs="Vazir"/>
+          <w:sz w:val="28"/>
+          <w:szCs w:val="28"/>
+          <w:lang w:bidi="fa-IR"/>
+        </w:rPr>
+      </w:pPr>
+    </w:p>
+    <w:p>
+      <w:pPr>
+        <w:bidi/>
+        <w:ind w:left="360"/>
+        <w:rPr>
+          <w:rFonts w:ascii="Vazir" w:hAnsi="Vazir" w:cs="Vazir"/>
+          <w:sz w:val="28"/>
+          <w:szCs w:val="28"/>
+          <w:rtl/>
+          <w:lang w:bidi="fa-IR"/>
+        </w:rPr>
+      </w:pPr>
+    </w:p>
+    <w:p>
+      <w:pPr>
+        <w:bidi/>
+        <w:ind w:left="360"/>
+        <w:rPr>
+          <w:rFonts w:ascii="Vazir" w:hAnsi="Vazir" w:cs="Vazir" w:hint="cs"/>
+          <w:sz w:val="28"/>
+          <w:szCs w:val="28"/>
+          <w:rtl/>
+          <w:lang w:bidi="fa-IR"/>
+        </w:rPr>
+      </w:pPr>
+      <w:r>
+        <w:rPr>
+          <w:rFonts w:ascii="Vazir" w:hAnsi="Vazir" w:cs="Vazir" w:hint="cs"/>
+          <w:noProof/>
+          <w:sz w:val="28"/>
+          <w:szCs w:val="28"/>
+          <w:rtl/>
+        </w:rPr>
+        <w:drawing>
+          <wp:anchor distT="0" distB="0" distL="114300" distR="114300" simplePos="0" relativeHeight="251668480" behindDoc="1" locked="0" layoutInCell="1" allowOverlap="1" wp14:anchorId="71FB525F" wp14:editId="5193E898">
+            <wp:simplePos x="0" y="0"/>
+            <wp:positionH relativeFrom="margin">
+              <wp:align>right</wp:align>
+            </wp:positionH>
+            <wp:positionV relativeFrom="paragraph">
+              <wp:posOffset>624601</wp:posOffset>
+            </wp:positionV>
+            <wp:extent cx="5943600" cy="1010285"/>
+            <wp:effectExtent l="0" t="0" r="0" b="0"/>
+            <wp:wrapTight wrapText="bothSides">
+              <wp:wrapPolygon edited="0">
+                <wp:start x="0" y="0"/>
+                <wp:lineTo x="0" y="21179"/>
+                <wp:lineTo x="21531" y="21179"/>
+                <wp:lineTo x="21531" y="0"/>
+                <wp:lineTo x="0" y="0"/>
+              </wp:wrapPolygon>
+            </wp:wrapTight>
+            <wp:docPr id="6" name="Picture 6"/>
+            <wp:cNvGraphicFramePr>
+              <a:graphicFrameLocks xmlns:a="http://schemas.openxmlformats.org/drawingml/2006/main" noChangeAspect="1"/>
+            </wp:cNvGraphicFramePr>
+            <a:graphic xmlns:a="http://schemas.openxmlformats.org/drawingml/2006/main">
+              <a:graphicData uri="http://schemas.openxmlformats.org/drawingml/2006/picture">
+                <pic:pic xmlns:pic="http://schemas.openxmlformats.org/drawingml/2006/picture">
+                  <pic:nvPicPr>
+                    <pic:cNvPr id="6" name="Screenshot 2024-12-02 220519.png"/>
+                    <pic:cNvPicPr/>
+                  </pic:nvPicPr>
+                  <pic:blipFill>
+                    <a:blip r:embed="rId19">
+                      <a:extLst>
+                        <a:ext uri="{28A0092B-C50C-407E-A947-70E740481C1C}">
+                          <a14:useLocalDpi xmlns:a14="http://schemas.microsoft.com/office/drawing/2010/main" val="0"/>
+                        </a:ext>
+                      </a:extLst>
+                    </a:blip>
+                    <a:stretch>
+                      <a:fillRect/>
+                    </a:stretch>
+                  </pic:blipFill>
+                  <pic:spPr>
+                    <a:xfrm>
+                      <a:off x="0" y="0"/>
+                      <a:ext cx="5943600" cy="1010285"/>
+                    </a:xfrm>
+                    <a:prstGeom prst="rect">
+                      <a:avLst/>
+                    </a:prstGeom>
+                  </pic:spPr>
+                </pic:pic>
+              </a:graphicData>
+            </a:graphic>
+          </wp:anchor>
+        </w:drawing>
+      </w:r>
+      <w:r>
+        <w:rPr>
+          <w:rFonts w:ascii="Vazir" w:hAnsi="Vazir" w:cs="Vazir" w:hint="cs"/>
+          <w:b/>
+          <w:bCs/>
+          <w:sz w:val="28"/>
+          <w:szCs w:val="28"/>
+          <w:rtl/>
+          <w:lang w:bidi="fa-IR"/>
+        </w:rPr>
+        <w:t>نکته :</w:t>
+      </w:r>
+      <w:r>
+        <w:rPr>
+          <w:rFonts w:ascii="Vazir" w:hAnsi="Vazir" w:cs="Vazir" w:hint="cs"/>
+          <w:sz w:val="28"/>
+          <w:szCs w:val="28"/>
+          <w:rtl/>
+          <w:lang w:bidi="fa-IR"/>
+        </w:rPr>
+        <w:t xml:space="preserve"> برای پاک کردن کش برنامه میتوانیم از دستور زیر استفاده کنیم .</w:t>
+      </w:r>
+    </w:p>
+    <w:p>
+      <w:pPr>
+        <w:bidi/>
+        <w:ind w:left="360"/>
+        <w:rPr>
+          <w:rFonts w:ascii="Vazir" w:hAnsi="Vazir" w:cs="Vazir" w:hint="cs"/>
+          <w:sz w:val="28"/>
+          <w:szCs w:val="28"/>
+          <w:rtl/>
+          <w:lang w:bidi="fa-IR"/>
+        </w:rPr>
+      </w:pPr>
       <w:bookmarkStart w:id="0" w:name="_GoBack"/>
       <w:bookmarkEnd w:id="0"/>
-    </w:p>
-    <w:p>
-      <w:pPr>
-        <w:bidi/>
-        <w:ind w:left="360"/>
-        <w:rPr>
-          <w:rFonts w:ascii="Vazir" w:hAnsi="Vazir" w:cs="Vazir" w:hint="cs"/>
-          <w:sz w:val="28"/>
-          <w:szCs w:val="28"/>
-          <w:rtl/>
-          <w:lang w:bidi="fa-IR"/>
-        </w:rPr>
-      </w:pPr>
     </w:p>
     <w:sectPr>
       <w:pgSz w:w="12240" w:h="15840"/>
@@ -5705,6 +5966,7 @@
   <w:style w:type="character" w:default="1" w:styleId="DefaultParagraphFont">
     <w:name w:val="Default Paragraph Font"/>
     <w:uiPriority w:val="1"/>
+    <w:semiHidden/>
     <w:unhideWhenUsed/>
   </w:style>
   <w:style w:type="table" w:default="1" w:styleId="TableNormal">

</xml_diff>

<commit_message>
[change] learn (navigator.onLine networkStatus)
</commit_message>
<xml_diff>
--- a/note.docx
+++ b/note.docx
@@ -5252,13 +5252,37 @@
         <w:bidi/>
         <w:ind w:left="360"/>
         <w:rPr>
-          <w:rFonts w:ascii="Vazir" w:hAnsi="Vazir" w:cs="Vazir" w:hint="cs"/>
-          <w:sz w:val="28"/>
-          <w:szCs w:val="28"/>
-          <w:lang w:bidi="fa-IR"/>
-        </w:rPr>
-      </w:pPr>
-      <w:bookmarkStart w:id="0" w:name="_GoBack"/>
+          <w:rFonts w:ascii="Vazir" w:hAnsi="Vazir" w:cs="Vazir"/>
+          <w:sz w:val="28"/>
+          <w:szCs w:val="28"/>
+          <w:lang w:bidi="fa-IR"/>
+        </w:rPr>
+      </w:pPr>
+    </w:p>
+    <w:p>
+      <w:pPr>
+        <w:bidi/>
+        <w:ind w:left="360"/>
+        <w:rPr>
+          <w:rFonts w:ascii="Vazir" w:hAnsi="Vazir" w:cs="Vazir"/>
+          <w:sz w:val="28"/>
+          <w:szCs w:val="28"/>
+          <w:lang w:bidi="fa-IR"/>
+        </w:rPr>
+      </w:pPr>
+    </w:p>
+    <w:p>
+      <w:pPr>
+        <w:bidi/>
+        <w:ind w:left="360"/>
+        <w:rPr>
+          <w:rFonts w:ascii="Vazir" w:hAnsi="Vazir" w:cs="Vazir"/>
+          <w:sz w:val="28"/>
+          <w:szCs w:val="28"/>
+          <w:rtl/>
+          <w:lang w:bidi="fa-IR"/>
+        </w:rPr>
+      </w:pPr>
       <w:r>
         <w:rPr>
           <w:rFonts w:ascii="Vazir" w:hAnsi="Vazir" w:cs="Vazir" w:hint="cs"/>
@@ -5331,6 +5355,18 @@
           </wp:anchor>
         </w:drawing>
       </w:r>
+    </w:p>
+    <w:p>
+      <w:pPr>
+        <w:bidi/>
+        <w:rPr>
+          <w:rFonts w:ascii="Vazir" w:hAnsi="Vazir" w:cs="Vazir"/>
+          <w:sz w:val="28"/>
+          <w:szCs w:val="28"/>
+          <w:lang w:bidi="fa-IR"/>
+        </w:rPr>
+      </w:pPr>
+      <w:bookmarkStart w:id="0" w:name="_GoBack"/>
       <w:bookmarkEnd w:id="0"/>
     </w:p>
     <w:sectPr>

</xml_diff>